<commit_message>
diagram analisis di file kamus data.docx
</commit_message>
<xml_diff>
--- a/baru/kamus data.docx
+++ b/baru/kamus data.docx
@@ -22739,23 +22739,7 @@
                 <w:szCs w:val="20"/>
                 <w:lang w:val="en-US"/>
               </w:rPr>
-              <w:t>waktu_</w:t>
-            </w:r>
-            <w:r>
-              <w:rPr>
-                <w:sz w:val="20"/>
-                <w:szCs w:val="20"/>
-                <w:lang w:val="en-US"/>
-              </w:rPr>
-              <w:t>start</w:t>
-            </w:r>
-            <w:r>
-              <w:rPr>
-                <w:sz w:val="20"/>
-                <w:szCs w:val="20"/>
-                <w:lang w:val="en-US"/>
-              </w:rPr>
-              <w:t xml:space="preserve"> = {legal-date} + {legal-month} + {legal-year}</w:t>
+              <w:t>waktu_start = {legal-date} + {legal-month} + {legal-year}</w:t>
             </w:r>
           </w:p>
         </w:tc>
@@ -24356,15 +24340,7 @@
                 <w:szCs w:val="20"/>
                 <w:lang w:val="en-US"/>
               </w:rPr>
-              <w:t xml:space="preserve">Daftar </w:t>
-            </w:r>
-            <w:r>
-              <w:rPr>
-                <w:sz w:val="20"/>
-                <w:szCs w:val="20"/>
-                <w:lang w:val="en-US"/>
-              </w:rPr>
-              <w:t>universitas</w:t>
+              <w:t>Daftar universitas</w:t>
             </w:r>
           </w:p>
         </w:tc>
@@ -24418,23 +24394,7 @@
                 <w:szCs w:val="20"/>
                 <w:lang w:val="en-US"/>
               </w:rPr>
-              <w:t>id_</w:t>
-            </w:r>
-            <w:r>
-              <w:rPr>
-                <w:sz w:val="20"/>
-                <w:szCs w:val="20"/>
-                <w:lang w:val="en-US"/>
-              </w:rPr>
-              <w:t>universitas</w:t>
-            </w:r>
-            <w:r>
-              <w:rPr>
-                <w:sz w:val="20"/>
-                <w:szCs w:val="20"/>
-                <w:lang w:val="en-US"/>
-              </w:rPr>
-              <w:t xml:space="preserve"> = {legal-number}</w:t>
+              <w:t>id_universitas = {legal-number}</w:t>
             </w:r>
           </w:p>
         </w:tc>
@@ -26052,15 +26012,7 @@
                 <w:szCs w:val="20"/>
                 <w:lang w:val="en-US"/>
               </w:rPr>
-              <w:t xml:space="preserve">Daftar </w:t>
-            </w:r>
-            <w:r>
-              <w:rPr>
-                <w:sz w:val="20"/>
-                <w:szCs w:val="20"/>
-                <w:lang w:val="en-US"/>
-              </w:rPr>
-              <w:t>user</w:t>
+              <w:t>Daftar user</w:t>
             </w:r>
           </w:p>
         </w:tc>
@@ -26114,23 +26066,7 @@
                 <w:szCs w:val="20"/>
                 <w:lang w:val="en-US"/>
               </w:rPr>
-              <w:t>id_</w:t>
-            </w:r>
-            <w:r>
-              <w:rPr>
-                <w:sz w:val="20"/>
-                <w:szCs w:val="20"/>
-                <w:lang w:val="en-US"/>
-              </w:rPr>
-              <w:t>user</w:t>
-            </w:r>
-            <w:r>
-              <w:rPr>
-                <w:sz w:val="20"/>
-                <w:szCs w:val="20"/>
-                <w:lang w:val="en-US"/>
-              </w:rPr>
-              <w:t xml:space="preserve"> = {legal-number}</w:t>
+              <w:t>id_user = {legal-number}</w:t>
             </w:r>
           </w:p>
         </w:tc>
@@ -26176,31 +26112,7 @@
                 <w:szCs w:val="20"/>
                 <w:lang w:val="en-US"/>
               </w:rPr>
-              <w:t>email</w:t>
-            </w:r>
-            <w:r>
-              <w:rPr>
-                <w:sz w:val="20"/>
-                <w:szCs w:val="20"/>
-                <w:lang w:val="en-US"/>
-              </w:rPr>
-              <w:t xml:space="preserve"> = {legal-</w:t>
-            </w:r>
-            <w:r>
-              <w:rPr>
-                <w:sz w:val="20"/>
-                <w:szCs w:val="20"/>
-                <w:lang w:val="en-US"/>
-              </w:rPr>
-              <w:t>character</w:t>
-            </w:r>
-            <w:r>
-              <w:rPr>
-                <w:sz w:val="20"/>
-                <w:szCs w:val="20"/>
-                <w:lang w:val="en-US"/>
-              </w:rPr>
-              <w:t>}</w:t>
+              <w:t>email = {legal-character}</w:t>
             </w:r>
           </w:p>
         </w:tc>
@@ -26246,15 +26158,7 @@
                 <w:szCs w:val="20"/>
                 <w:lang w:val="en-US"/>
               </w:rPr>
-              <w:t>password</w:t>
-            </w:r>
-            <w:r>
-              <w:rPr>
-                <w:sz w:val="20"/>
-                <w:szCs w:val="20"/>
-                <w:lang w:val="en-US"/>
-              </w:rPr>
-              <w:t xml:space="preserve"> = {legal-character}</w:t>
+              <w:t>password = {legal-character}</w:t>
             </w:r>
           </w:p>
         </w:tc>
@@ -26300,15 +26204,7 @@
                 <w:szCs w:val="20"/>
                 <w:lang w:val="en-US"/>
               </w:rPr>
-              <w:t>foto_user</w:t>
-            </w:r>
-            <w:r>
-              <w:rPr>
-                <w:sz w:val="20"/>
-                <w:szCs w:val="20"/>
-                <w:lang w:val="en-US"/>
-              </w:rPr>
-              <w:t xml:space="preserve"> = {legal-character}</w:t>
+              <w:t>foto_user = {legal-character}</w:t>
             </w:r>
           </w:p>
         </w:tc>
@@ -26356,8 +26252,6 @@
               </w:rPr>
               <w:t>status_user = [ COMPANY | ADMIN | STUDENT ]</w:t>
             </w:r>
-            <w:bookmarkStart w:id="0" w:name="_GoBack"/>
-            <w:bookmarkEnd w:id="0"/>
           </w:p>
         </w:tc>
       </w:tr>
@@ -26402,15 +26296,7 @@
                 <w:szCs w:val="20"/>
                 <w:lang w:val="en-US"/>
               </w:rPr>
-              <w:t>tanggal_masuk</w:t>
-            </w:r>
-            <w:r>
-              <w:rPr>
-                <w:sz w:val="20"/>
-                <w:szCs w:val="20"/>
-                <w:lang w:val="en-US"/>
-              </w:rPr>
-              <w:t xml:space="preserve"> = {legal-date} + {legal-month} + {legal-year}</w:t>
+              <w:t>tanggal_masuk = {legal-date} + {legal-month} + {legal-year}</w:t>
             </w:r>
           </w:p>
         </w:tc>
@@ -26456,15 +26342,7 @@
                 <w:szCs w:val="20"/>
                 <w:lang w:val="en-US"/>
               </w:rPr>
-              <w:t>last_login</w:t>
-            </w:r>
-            <w:r>
-              <w:rPr>
-                <w:sz w:val="20"/>
-                <w:szCs w:val="20"/>
-                <w:lang w:val="en-US"/>
-              </w:rPr>
-              <w:t xml:space="preserve"> = {legal-date} + {legal-month} + {legal-year}</w:t>
+              <w:t>last_login = {legal-date} + {legal-month} + {legal-year}</w:t>
             </w:r>
           </w:p>
         </w:tc>
@@ -26715,6 +26593,2980 @@
           <w:lang w:val="en-US"/>
         </w:rPr>
       </w:pPr>
+    </w:p>
+    <w:p>
+      <w:pPr>
+        <w:pStyle w:val="ListParagraph"/>
+        <w:rPr>
+          <w:lang w:val="en-US"/>
+        </w:rPr>
+      </w:pPr>
+    </w:p>
+    <w:p>
+      <w:pPr>
+        <w:pStyle w:val="ListParagraph"/>
+        <w:rPr>
+          <w:lang w:val="en-US"/>
+        </w:rPr>
+      </w:pPr>
+      <w:r>
+        <w:rPr>
+          <w:lang w:val="en-US"/>
+        </w:rPr>
+        <w:br w:type="page"/>
+      </w:r>
+    </w:p>
+    <w:p>
+      <w:pPr>
+        <w:pStyle w:val="ListParagraph"/>
+        <w:ind w:left="0"/>
+        <w:rPr>
+          <w:lang w:val="en-US"/>
+        </w:rPr>
+      </w:pPr>
+      <w:r>
+        <w:rPr>
+          <w:lang w:val="en-US"/>
+        </w:rPr>
+        <w:lastRenderedPageBreak/>
+        <w:t>ID</w:t>
+      </w:r>
+      <w:r>
+        <w:rPr>
+          <w:lang w:val="en-US"/>
+        </w:rPr>
+        <w:tab/>
+      </w:r>
+      <w:r>
+        <w:rPr>
+          <w:lang w:val="en-US"/>
+        </w:rPr>
+        <w:tab/>
+      </w:r>
+      <w:r>
+        <w:rPr>
+          <w:lang w:val="en-US"/>
+        </w:rPr>
+        <w:tab/>
+        <w:t>: RUCTA-01-01</w:t>
+      </w:r>
+    </w:p>
+    <w:p>
+      <w:pPr>
+        <w:pStyle w:val="ListParagraph"/>
+        <w:ind w:left="0"/>
+        <w:rPr>
+          <w:lang w:val="en-US"/>
+        </w:rPr>
+      </w:pPr>
+      <w:r>
+        <w:rPr>
+          <w:lang w:val="en-US"/>
+        </w:rPr>
+        <w:t>Nama Use Case</w:t>
+      </w:r>
+      <w:r>
+        <w:rPr>
+          <w:lang w:val="en-US"/>
+        </w:rPr>
+        <w:tab/>
+        <w:t>: Login</w:t>
+      </w:r>
+    </w:p>
+    <w:p>
+      <w:pPr>
+        <w:pStyle w:val="ListParagraph"/>
+        <w:ind w:left="0"/>
+        <w:rPr>
+          <w:lang w:val="en-US"/>
+        </w:rPr>
+      </w:pPr>
+      <w:r>
+        <w:rPr>
+          <w:lang w:val="en-US"/>
+        </w:rPr>
+        <w:t>Primary Actor</w:t>
+      </w:r>
+      <w:r>
+        <w:rPr>
+          <w:lang w:val="en-US"/>
+        </w:rPr>
+        <w:tab/>
+      </w:r>
+      <w:r>
+        <w:rPr>
+          <w:lang w:val="en-US"/>
+        </w:rPr>
+        <w:tab/>
+        <w:t>: Guest</w:t>
+      </w:r>
+    </w:p>
+    <w:p>
+      <w:pPr>
+        <w:pStyle w:val="ListParagraph"/>
+        <w:ind w:left="0"/>
+        <w:rPr>
+          <w:lang w:val="en-US"/>
+        </w:rPr>
+      </w:pPr>
+      <w:r>
+        <w:rPr>
+          <w:lang w:val="en-US"/>
+        </w:rPr>
+        <w:t>Deskripsi</w:t>
+      </w:r>
+      <w:r>
+        <w:rPr>
+          <w:lang w:val="en-US"/>
+        </w:rPr>
+        <w:tab/>
+      </w:r>
+      <w:r>
+        <w:rPr>
+          <w:lang w:val="en-US"/>
+        </w:rPr>
+        <w:tab/>
+        <w:t>: Sistem melakukan proses login</w:t>
+      </w:r>
+    </w:p>
+    <w:p>
+      <w:pPr>
+        <w:pStyle w:val="ListParagraph"/>
+        <w:ind w:left="0"/>
+        <w:rPr>
+          <w:lang w:val="en-US"/>
+        </w:rPr>
+      </w:pPr>
+      <w:r>
+        <w:rPr>
+          <w:lang w:val="en-US"/>
+        </w:rPr>
+        <w:t>Pre-Kondisi</w:t>
+      </w:r>
+      <w:r>
+        <w:rPr>
+          <w:lang w:val="en-US"/>
+        </w:rPr>
+        <w:tab/>
+      </w:r>
+      <w:r>
+        <w:rPr>
+          <w:lang w:val="en-US"/>
+        </w:rPr>
+        <w:tab/>
+        <w:t>: Belum login ke dalam sistem</w:t>
+      </w:r>
+    </w:p>
+    <w:p>
+      <w:pPr>
+        <w:pStyle w:val="ListParagraph"/>
+        <w:ind w:left="0"/>
+        <w:rPr>
+          <w:lang w:val="en-US"/>
+        </w:rPr>
+      </w:pPr>
+    </w:p>
+    <w:p>
+      <w:pPr>
+        <w:pStyle w:val="ListParagraph"/>
+        <w:ind w:left="0"/>
+        <w:rPr>
+          <w:b/>
+          <w:lang w:val="en-US"/>
+        </w:rPr>
+      </w:pPr>
+      <w:r>
+        <w:rPr>
+          <w:b/>
+          <w:lang w:val="en-US"/>
+        </w:rPr>
+        <w:t>Keterangan</w:t>
+      </w:r>
+    </w:p>
+    <w:p>
+      <w:pPr>
+        <w:pStyle w:val="ListParagraph"/>
+        <w:numPr>
+          <w:ilvl w:val="0"/>
+          <w:numId w:val="2"/>
+        </w:numPr>
+        <w:rPr>
+          <w:lang w:val="en-US"/>
+        </w:rPr>
+      </w:pPr>
+      <w:r>
+        <w:rPr>
+          <w:lang w:val="en-US"/>
+        </w:rPr>
+        <w:t>Guest menginputkan email dan password, lalu menekan tombol login</w:t>
+      </w:r>
+    </w:p>
+    <w:p>
+      <w:pPr>
+        <w:pStyle w:val="ListParagraph"/>
+        <w:numPr>
+          <w:ilvl w:val="0"/>
+          <w:numId w:val="2"/>
+        </w:numPr>
+        <w:rPr>
+          <w:lang w:val="en-US"/>
+        </w:rPr>
+      </w:pPr>
+      <w:r>
+        <w:rPr>
+          <w:lang w:val="en-US"/>
+        </w:rPr>
+        <w:t>Sistem menerima inputan, lalu melakukan verifikasi email dan password</w:t>
+      </w:r>
+    </w:p>
+    <w:p>
+      <w:pPr>
+        <w:pStyle w:val="ListParagraph"/>
+        <w:numPr>
+          <w:ilvl w:val="0"/>
+          <w:numId w:val="2"/>
+        </w:numPr>
+        <w:rPr>
+          <w:lang w:val="en-US"/>
+        </w:rPr>
+      </w:pPr>
+      <w:r>
+        <w:rPr>
+          <w:lang w:val="en-US"/>
+        </w:rPr>
+        <w:t>Verfikasi sukses</w:t>
+      </w:r>
+    </w:p>
+    <w:p>
+      <w:pPr>
+        <w:pStyle w:val="ListParagraph"/>
+        <w:numPr>
+          <w:ilvl w:val="0"/>
+          <w:numId w:val="2"/>
+        </w:numPr>
+        <w:rPr>
+          <w:lang w:val="en-US"/>
+        </w:rPr>
+      </w:pPr>
+      <w:r>
+        <w:rPr>
+          <w:lang w:val="en-US"/>
+        </w:rPr>
+        <w:t>Sistem akan mengirimkan pesan bahwa verifikasi sukses</w:t>
+      </w:r>
+    </w:p>
+    <w:p>
+      <w:pPr>
+        <w:pStyle w:val="ListParagraph"/>
+        <w:numPr>
+          <w:ilvl w:val="0"/>
+          <w:numId w:val="2"/>
+        </w:numPr>
+        <w:rPr>
+          <w:lang w:val="en-US"/>
+        </w:rPr>
+      </w:pPr>
+      <w:r>
+        <w:rPr>
+          <w:lang w:val="en-US"/>
+        </w:rPr>
+        <w:t>Sistem akan menampilkan interface form menu utama</w:t>
+      </w:r>
+    </w:p>
+    <w:p>
+      <w:pPr>
+        <w:rPr>
+          <w:lang w:val="en-US"/>
+        </w:rPr>
+      </w:pPr>
+    </w:p>
+    <w:p>
+      <w:pPr>
+        <w:rPr>
+          <w:lang w:val="en-US"/>
+        </w:rPr>
+      </w:pPr>
+      <w:r>
+        <w:rPr>
+          <w:lang w:val="en-US"/>
+        </w:rPr>
+        <w:drawing>
+          <wp:inline distT="0" distB="0" distL="0" distR="0">
+            <wp:extent cx="4752975" cy="1914525"/>
+            <wp:effectExtent l="0" t="0" r="0" b="9525"/>
+            <wp:docPr id="1" name="Picture 1"/>
+            <wp:cNvGraphicFramePr>
+              <a:graphicFrameLocks xmlns:a="http://schemas.openxmlformats.org/drawingml/2006/main" noChangeAspect="1"/>
+            </wp:cNvGraphicFramePr>
+            <a:graphic xmlns:a="http://schemas.openxmlformats.org/drawingml/2006/main">
+              <a:graphicData uri="http://schemas.openxmlformats.org/drawingml/2006/picture">
+                <pic:pic xmlns:pic="http://schemas.openxmlformats.org/drawingml/2006/picture">
+                  <pic:nvPicPr>
+                    <pic:cNvPr id="0" name="Picture 1"/>
+                    <pic:cNvPicPr>
+                      <a:picLocks noChangeAspect="1" noChangeArrowheads="1"/>
+                    </pic:cNvPicPr>
+                  </pic:nvPicPr>
+                  <pic:blipFill>
+                    <a:blip r:embed="rId6">
+                      <a:extLst>
+                        <a:ext uri="{28A0092B-C50C-407E-A947-70E740481C1C}">
+                          <a14:useLocalDpi xmlns:a14="http://schemas.microsoft.com/office/drawing/2010/main" val="0"/>
+                        </a:ext>
+                      </a:extLst>
+                    </a:blip>
+                    <a:srcRect/>
+                    <a:stretch>
+                      <a:fillRect/>
+                    </a:stretch>
+                  </pic:blipFill>
+                  <pic:spPr bwMode="auto">
+                    <a:xfrm>
+                      <a:off x="0" y="0"/>
+                      <a:ext cx="4752975" cy="1914525"/>
+                    </a:xfrm>
+                    <a:prstGeom prst="rect">
+                      <a:avLst/>
+                    </a:prstGeom>
+                    <a:noFill/>
+                    <a:ln>
+                      <a:noFill/>
+                    </a:ln>
+                  </pic:spPr>
+                </pic:pic>
+              </a:graphicData>
+            </a:graphic>
+          </wp:inline>
+        </w:drawing>
+      </w:r>
+    </w:p>
+    <w:p>
+      <w:pPr>
+        <w:rPr>
+          <w:lang w:val="en-US"/>
+        </w:rPr>
+      </w:pPr>
+    </w:p>
+    <w:p>
+      <w:pPr>
+        <w:rPr>
+          <w:lang w:val="en-US"/>
+        </w:rPr>
+      </w:pPr>
+    </w:p>
+    <w:p>
+      <w:pPr>
+        <w:pStyle w:val="ListParagraph"/>
+        <w:ind w:left="0"/>
+        <w:rPr>
+          <w:lang w:val="en-US"/>
+        </w:rPr>
+      </w:pPr>
+      <w:r>
+        <w:rPr>
+          <w:lang w:val="en-US"/>
+        </w:rPr>
+        <w:br w:type="page"/>
+      </w:r>
+    </w:p>
+    <w:p>
+      <w:pPr>
+        <w:pStyle w:val="ListParagraph"/>
+        <w:ind w:left="0"/>
+        <w:rPr>
+          <w:lang w:val="en-US"/>
+        </w:rPr>
+      </w:pPr>
+      <w:r>
+        <w:rPr>
+          <w:lang w:val="en-US"/>
+        </w:rPr>
+        <w:lastRenderedPageBreak/>
+        <w:t>ID</w:t>
+      </w:r>
+      <w:r>
+        <w:rPr>
+          <w:lang w:val="en-US"/>
+        </w:rPr>
+        <w:tab/>
+      </w:r>
+      <w:r>
+        <w:rPr>
+          <w:lang w:val="en-US"/>
+        </w:rPr>
+        <w:tab/>
+      </w:r>
+      <w:r>
+        <w:rPr>
+          <w:lang w:val="en-US"/>
+        </w:rPr>
+        <w:tab/>
+        <w:t>: RUCTA-01-02</w:t>
+      </w:r>
+    </w:p>
+    <w:p>
+      <w:pPr>
+        <w:pStyle w:val="ListParagraph"/>
+        <w:ind w:left="0"/>
+        <w:rPr>
+          <w:lang w:val="en-US"/>
+        </w:rPr>
+      </w:pPr>
+      <w:r>
+        <w:rPr>
+          <w:lang w:val="en-US"/>
+        </w:rPr>
+        <w:t>Nama Use Case</w:t>
+      </w:r>
+      <w:r>
+        <w:rPr>
+          <w:lang w:val="en-US"/>
+        </w:rPr>
+        <w:tab/>
+        <w:t xml:space="preserve">: </w:t>
+      </w:r>
+      <w:r>
+        <w:rPr>
+          <w:lang w:val="en-US"/>
+        </w:rPr>
+        <w:t>Sign-Up</w:t>
+      </w:r>
+    </w:p>
+    <w:p>
+      <w:pPr>
+        <w:pStyle w:val="ListParagraph"/>
+        <w:ind w:left="0"/>
+        <w:rPr>
+          <w:lang w:val="en-US"/>
+        </w:rPr>
+      </w:pPr>
+      <w:r>
+        <w:rPr>
+          <w:lang w:val="en-US"/>
+        </w:rPr>
+        <w:t>Primary Actor</w:t>
+      </w:r>
+      <w:r>
+        <w:rPr>
+          <w:lang w:val="en-US"/>
+        </w:rPr>
+        <w:tab/>
+      </w:r>
+      <w:r>
+        <w:rPr>
+          <w:lang w:val="en-US"/>
+        </w:rPr>
+        <w:tab/>
+        <w:t>: Guest</w:t>
+      </w:r>
+    </w:p>
+    <w:p>
+      <w:pPr>
+        <w:pStyle w:val="ListParagraph"/>
+        <w:ind w:left="0"/>
+        <w:rPr>
+          <w:lang w:val="en-US"/>
+        </w:rPr>
+      </w:pPr>
+      <w:r>
+        <w:rPr>
+          <w:lang w:val="en-US"/>
+        </w:rPr>
+        <w:t>Deskripsi</w:t>
+      </w:r>
+      <w:r>
+        <w:rPr>
+          <w:lang w:val="en-US"/>
+        </w:rPr>
+        <w:tab/>
+      </w:r>
+      <w:r>
+        <w:rPr>
+          <w:lang w:val="en-US"/>
+        </w:rPr>
+        <w:tab/>
+        <w:t xml:space="preserve">: Sistem melakukan proses </w:t>
+      </w:r>
+      <w:r>
+        <w:rPr>
+          <w:lang w:val="en-US"/>
+        </w:rPr>
+        <w:t>sign up</w:t>
+      </w:r>
+    </w:p>
+    <w:p>
+      <w:pPr>
+        <w:pStyle w:val="ListParagraph"/>
+        <w:ind w:left="0"/>
+        <w:rPr>
+          <w:lang w:val="en-US"/>
+        </w:rPr>
+      </w:pPr>
+      <w:r>
+        <w:rPr>
+          <w:lang w:val="en-US"/>
+        </w:rPr>
+        <w:t>Pre-Kondisi</w:t>
+      </w:r>
+      <w:r>
+        <w:rPr>
+          <w:lang w:val="en-US"/>
+        </w:rPr>
+        <w:tab/>
+      </w:r>
+      <w:r>
+        <w:rPr>
+          <w:lang w:val="en-US"/>
+        </w:rPr>
+        <w:tab/>
+        <w:t xml:space="preserve">: </w:t>
+      </w:r>
+      <w:r>
+        <w:rPr>
+          <w:lang w:val="en-US"/>
+        </w:rPr>
+        <w:t>tidak punya account dalam sistem</w:t>
+      </w:r>
+    </w:p>
+    <w:p>
+      <w:pPr>
+        <w:pStyle w:val="ListParagraph"/>
+        <w:ind w:left="0"/>
+        <w:rPr>
+          <w:lang w:val="en-US"/>
+        </w:rPr>
+      </w:pPr>
+    </w:p>
+    <w:p>
+      <w:pPr>
+        <w:pStyle w:val="ListParagraph"/>
+        <w:ind w:left="0"/>
+        <w:rPr>
+          <w:b/>
+          <w:lang w:val="en-US"/>
+        </w:rPr>
+      </w:pPr>
+      <w:r>
+        <w:rPr>
+          <w:b/>
+          <w:lang w:val="en-US"/>
+        </w:rPr>
+        <w:t>Keterangan</w:t>
+      </w:r>
+    </w:p>
+    <w:p>
+      <w:pPr>
+        <w:pStyle w:val="ListParagraph"/>
+        <w:numPr>
+          <w:ilvl w:val="0"/>
+          <w:numId w:val="3"/>
+        </w:numPr>
+        <w:rPr>
+          <w:lang w:val="en-US"/>
+        </w:rPr>
+      </w:pPr>
+      <w:r>
+        <w:rPr>
+          <w:lang w:val="en-US"/>
+        </w:rPr>
+        <w:t>Guest menginputkan</w:t>
+      </w:r>
+      <w:r>
+        <w:rPr>
+          <w:lang w:val="en-US"/>
+        </w:rPr>
+        <w:t>data pada</w:t>
+      </w:r>
+      <w:r>
+        <w:rPr>
+          <w:lang w:val="en-US"/>
+        </w:rPr>
+        <w:t xml:space="preserve"> </w:t>
+      </w:r>
+      <w:r>
+        <w:rPr>
+          <w:lang w:val="en-US"/>
+        </w:rPr>
+        <w:t>form signup</w:t>
+      </w:r>
+      <w:r>
+        <w:rPr>
+          <w:lang w:val="en-US"/>
+        </w:rPr>
+        <w:t xml:space="preserve">, lalu menekan tombol </w:t>
+      </w:r>
+      <w:r>
+        <w:rPr>
+          <w:lang w:val="en-US"/>
+        </w:rPr>
+        <w:t>daftar</w:t>
+      </w:r>
+    </w:p>
+    <w:p>
+      <w:pPr>
+        <w:pStyle w:val="ListParagraph"/>
+        <w:numPr>
+          <w:ilvl w:val="0"/>
+          <w:numId w:val="3"/>
+        </w:numPr>
+        <w:rPr>
+          <w:lang w:val="en-US"/>
+        </w:rPr>
+      </w:pPr>
+      <w:r>
+        <w:rPr>
+          <w:lang w:val="en-US"/>
+        </w:rPr>
+        <w:t xml:space="preserve">Sistem menerima inputan, lalu melakukan verifikasi </w:t>
+      </w:r>
+      <w:r>
+        <w:rPr>
+          <w:lang w:val="en-US"/>
+        </w:rPr>
+        <w:t>form signup</w:t>
+      </w:r>
+    </w:p>
+    <w:p>
+      <w:pPr>
+        <w:pStyle w:val="ListParagraph"/>
+        <w:numPr>
+          <w:ilvl w:val="0"/>
+          <w:numId w:val="3"/>
+        </w:numPr>
+        <w:rPr>
+          <w:lang w:val="en-US"/>
+        </w:rPr>
+      </w:pPr>
+      <w:r>
+        <w:rPr>
+          <w:lang w:val="en-US"/>
+        </w:rPr>
+        <w:t>Verfikasi sukses</w:t>
+      </w:r>
+    </w:p>
+    <w:p>
+      <w:pPr>
+        <w:pStyle w:val="ListParagraph"/>
+        <w:numPr>
+          <w:ilvl w:val="0"/>
+          <w:numId w:val="3"/>
+        </w:numPr>
+        <w:rPr>
+          <w:lang w:val="en-US"/>
+        </w:rPr>
+      </w:pPr>
+      <w:r>
+        <w:rPr>
+          <w:lang w:val="en-US"/>
+        </w:rPr>
+        <w:t>Sistem akan mengirimkan pesan bahwa verifikasi sukses</w:t>
+      </w:r>
+    </w:p>
+    <w:p>
+      <w:pPr>
+        <w:pStyle w:val="ListParagraph"/>
+        <w:numPr>
+          <w:ilvl w:val="0"/>
+          <w:numId w:val="3"/>
+        </w:numPr>
+        <w:rPr>
+          <w:lang w:val="en-US"/>
+        </w:rPr>
+      </w:pPr>
+      <w:r>
+        <w:rPr>
+          <w:lang w:val="en-US"/>
+        </w:rPr>
+        <w:t>Sistem akan menampilkan interface form menu utama</w:t>
+      </w:r>
+    </w:p>
+    <w:p>
+      <w:pPr>
+        <w:pStyle w:val="ListParagraph"/>
+        <w:ind w:left="0"/>
+        <w:rPr>
+          <w:lang w:val="en-US"/>
+        </w:rPr>
+      </w:pPr>
+    </w:p>
+    <w:p>
+      <w:pPr>
+        <w:pStyle w:val="ListParagraph"/>
+        <w:ind w:left="0"/>
+        <w:rPr>
+          <w:lang w:val="en-US"/>
+        </w:rPr>
+      </w:pPr>
+      <w:r>
+        <w:rPr>
+          <w:lang w:val="en-US"/>
+        </w:rPr>
+        <w:drawing>
+          <wp:inline distT="0" distB="0" distL="0" distR="0">
+            <wp:extent cx="4752975" cy="1914525"/>
+            <wp:effectExtent l="0" t="0" r="0" b="9525"/>
+            <wp:docPr id="2" name="Picture 2"/>
+            <wp:cNvGraphicFramePr>
+              <a:graphicFrameLocks xmlns:a="http://schemas.openxmlformats.org/drawingml/2006/main" noChangeAspect="1"/>
+            </wp:cNvGraphicFramePr>
+            <a:graphic xmlns:a="http://schemas.openxmlformats.org/drawingml/2006/main">
+              <a:graphicData uri="http://schemas.openxmlformats.org/drawingml/2006/picture">
+                <pic:pic xmlns:pic="http://schemas.openxmlformats.org/drawingml/2006/picture">
+                  <pic:nvPicPr>
+                    <pic:cNvPr id="0" name="Picture 2"/>
+                    <pic:cNvPicPr>
+                      <a:picLocks noChangeAspect="1" noChangeArrowheads="1"/>
+                    </pic:cNvPicPr>
+                  </pic:nvPicPr>
+                  <pic:blipFill>
+                    <a:blip r:embed="rId7">
+                      <a:extLst>
+                        <a:ext uri="{28A0092B-C50C-407E-A947-70E740481C1C}">
+                          <a14:useLocalDpi xmlns:a14="http://schemas.microsoft.com/office/drawing/2010/main" val="0"/>
+                        </a:ext>
+                      </a:extLst>
+                    </a:blip>
+                    <a:srcRect/>
+                    <a:stretch>
+                      <a:fillRect/>
+                    </a:stretch>
+                  </pic:blipFill>
+                  <pic:spPr bwMode="auto">
+                    <a:xfrm>
+                      <a:off x="0" y="0"/>
+                      <a:ext cx="4752975" cy="1914525"/>
+                    </a:xfrm>
+                    <a:prstGeom prst="rect">
+                      <a:avLst/>
+                    </a:prstGeom>
+                    <a:noFill/>
+                    <a:ln>
+                      <a:noFill/>
+                    </a:ln>
+                  </pic:spPr>
+                </pic:pic>
+              </a:graphicData>
+            </a:graphic>
+          </wp:inline>
+        </w:drawing>
+      </w:r>
+    </w:p>
+    <w:p>
+      <w:pPr>
+        <w:rPr>
+          <w:lang w:val="en-US"/>
+        </w:rPr>
+      </w:pPr>
+    </w:p>
+    <w:p>
+      <w:pPr>
+        <w:rPr>
+          <w:lang w:val="en-US"/>
+        </w:rPr>
+      </w:pPr>
+    </w:p>
+    <w:p>
+      <w:pPr>
+        <w:pStyle w:val="ListParagraph"/>
+        <w:ind w:left="0"/>
+        <w:rPr>
+          <w:lang w:val="en-US"/>
+        </w:rPr>
+      </w:pPr>
+      <w:r>
+        <w:rPr>
+          <w:lang w:val="en-US"/>
+        </w:rPr>
+        <w:br w:type="page"/>
+      </w:r>
+    </w:p>
+    <w:p>
+      <w:pPr>
+        <w:pStyle w:val="ListParagraph"/>
+        <w:ind w:left="0"/>
+        <w:rPr>
+          <w:lang w:val="en-US"/>
+        </w:rPr>
+      </w:pPr>
+      <w:r>
+        <w:rPr>
+          <w:lang w:val="en-US"/>
+        </w:rPr>
+        <w:lastRenderedPageBreak/>
+        <w:t>ID</w:t>
+      </w:r>
+      <w:r>
+        <w:rPr>
+          <w:lang w:val="en-US"/>
+        </w:rPr>
+        <w:tab/>
+      </w:r>
+      <w:r>
+        <w:rPr>
+          <w:lang w:val="en-US"/>
+        </w:rPr>
+        <w:tab/>
+      </w:r>
+      <w:r>
+        <w:rPr>
+          <w:lang w:val="en-US"/>
+        </w:rPr>
+        <w:tab/>
+        <w:t>: RUCTA-0</w:t>
+      </w:r>
+      <w:r>
+        <w:rPr>
+          <w:lang w:val="en-US"/>
+        </w:rPr>
+        <w:t>2-01</w:t>
+      </w:r>
+    </w:p>
+    <w:p>
+      <w:pPr>
+        <w:pStyle w:val="ListParagraph"/>
+        <w:ind w:left="0"/>
+        <w:rPr>
+          <w:lang w:val="en-US"/>
+        </w:rPr>
+      </w:pPr>
+      <w:r>
+        <w:rPr>
+          <w:lang w:val="en-US"/>
+        </w:rPr>
+        <w:t>Nama Use Case</w:t>
+      </w:r>
+      <w:r>
+        <w:rPr>
+          <w:lang w:val="en-US"/>
+        </w:rPr>
+        <w:tab/>
+        <w:t xml:space="preserve">: </w:t>
+      </w:r>
+      <w:r>
+        <w:rPr>
+          <w:lang w:val="en-US"/>
+        </w:rPr>
+        <w:t>Tambah Job Sheet</w:t>
+      </w:r>
+    </w:p>
+    <w:p>
+      <w:pPr>
+        <w:pStyle w:val="ListParagraph"/>
+        <w:ind w:left="0"/>
+        <w:rPr>
+          <w:lang w:val="en-US"/>
+        </w:rPr>
+      </w:pPr>
+      <w:r>
+        <w:rPr>
+          <w:lang w:val="en-US"/>
+        </w:rPr>
+        <w:t>Primary Actor</w:t>
+      </w:r>
+      <w:r>
+        <w:rPr>
+          <w:lang w:val="en-US"/>
+        </w:rPr>
+        <w:tab/>
+      </w:r>
+      <w:r>
+        <w:rPr>
+          <w:lang w:val="en-US"/>
+        </w:rPr>
+        <w:tab/>
+        <w:t>: Company</w:t>
+      </w:r>
+    </w:p>
+    <w:p>
+      <w:pPr>
+        <w:pStyle w:val="ListParagraph"/>
+        <w:ind w:left="0"/>
+        <w:rPr>
+          <w:lang w:val="en-US"/>
+        </w:rPr>
+      </w:pPr>
+      <w:r>
+        <w:rPr>
+          <w:lang w:val="en-US"/>
+        </w:rPr>
+        <w:t>Deskripsi</w:t>
+      </w:r>
+      <w:r>
+        <w:rPr>
+          <w:lang w:val="en-US"/>
+        </w:rPr>
+        <w:tab/>
+      </w:r>
+      <w:r>
+        <w:rPr>
+          <w:lang w:val="en-US"/>
+        </w:rPr>
+        <w:tab/>
+        <w:t xml:space="preserve">: Sistem melakukan </w:t>
+      </w:r>
+      <w:r>
+        <w:rPr>
+          <w:lang w:val="en-US"/>
+        </w:rPr>
+        <w:t>penambahan data job sheet</w:t>
+      </w:r>
+    </w:p>
+    <w:p>
+      <w:pPr>
+        <w:pStyle w:val="ListParagraph"/>
+        <w:ind w:left="0"/>
+        <w:rPr>
+          <w:lang w:val="en-US"/>
+        </w:rPr>
+      </w:pPr>
+      <w:r>
+        <w:rPr>
+          <w:lang w:val="en-US"/>
+        </w:rPr>
+        <w:t>Pre-Kondisi</w:t>
+      </w:r>
+      <w:r>
+        <w:rPr>
+          <w:lang w:val="en-US"/>
+        </w:rPr>
+        <w:tab/>
+      </w:r>
+      <w:r>
+        <w:rPr>
+          <w:lang w:val="en-US"/>
+        </w:rPr>
+        <w:tab/>
+        <w:t xml:space="preserve">: </w:t>
+      </w:r>
+      <w:r>
+        <w:rPr>
+          <w:lang w:val="en-US"/>
+        </w:rPr>
+        <w:t>Siap melakukan tambah data job sheet</w:t>
+      </w:r>
+    </w:p>
+    <w:p>
+      <w:pPr>
+        <w:pStyle w:val="ListParagraph"/>
+        <w:ind w:left="0"/>
+        <w:rPr>
+          <w:lang w:val="en-US"/>
+        </w:rPr>
+      </w:pPr>
+    </w:p>
+    <w:p>
+      <w:pPr>
+        <w:pStyle w:val="ListParagraph"/>
+        <w:ind w:left="0"/>
+        <w:rPr>
+          <w:b/>
+          <w:lang w:val="en-US"/>
+        </w:rPr>
+      </w:pPr>
+      <w:r>
+        <w:rPr>
+          <w:b/>
+          <w:lang w:val="en-US"/>
+        </w:rPr>
+        <w:t>Keterangan</w:t>
+      </w:r>
+    </w:p>
+    <w:p>
+      <w:pPr>
+        <w:pStyle w:val="ListParagraph"/>
+        <w:numPr>
+          <w:ilvl w:val="0"/>
+          <w:numId w:val="4"/>
+        </w:numPr>
+        <w:rPr>
+          <w:lang w:val="en-US"/>
+        </w:rPr>
+      </w:pPr>
+      <w:r>
+        <w:rPr>
+          <w:lang w:val="en-US"/>
+        </w:rPr>
+        <w:t>Company</w:t>
+      </w:r>
+      <w:r>
+        <w:rPr>
+          <w:lang w:val="en-US"/>
+        </w:rPr>
+        <w:t xml:space="preserve"> menginputkan </w:t>
+      </w:r>
+      <w:r>
+        <w:rPr>
+          <w:lang w:val="en-US"/>
+        </w:rPr>
+        <w:t xml:space="preserve">data pada </w:t>
+      </w:r>
+      <w:r>
+        <w:rPr>
+          <w:lang w:val="en-US"/>
+        </w:rPr>
+        <w:t xml:space="preserve">form </w:t>
+      </w:r>
+      <w:r>
+        <w:rPr>
+          <w:lang w:val="en-US"/>
+        </w:rPr>
+        <w:t>tambah job sheet</w:t>
+      </w:r>
+      <w:r>
+        <w:rPr>
+          <w:lang w:val="en-US"/>
+        </w:rPr>
+        <w:t xml:space="preserve">, lalu menekan tombol </w:t>
+      </w:r>
+      <w:r>
+        <w:rPr>
+          <w:lang w:val="en-US"/>
+        </w:rPr>
+        <w:t>tambah</w:t>
+      </w:r>
+    </w:p>
+    <w:p>
+      <w:pPr>
+        <w:pStyle w:val="ListParagraph"/>
+        <w:numPr>
+          <w:ilvl w:val="0"/>
+          <w:numId w:val="4"/>
+        </w:numPr>
+        <w:rPr>
+          <w:lang w:val="en-US"/>
+        </w:rPr>
+      </w:pPr>
+      <w:r>
+        <w:rPr>
+          <w:lang w:val="en-US"/>
+        </w:rPr>
+        <w:t>Sistem menerima inputan, lalu melakukan verifikasi</w:t>
+      </w:r>
+      <w:r>
+        <w:rPr>
+          <w:lang w:val="en-US"/>
+        </w:rPr>
+        <w:t xml:space="preserve"> data</w:t>
+      </w:r>
+      <w:r>
+        <w:rPr>
+          <w:lang w:val="en-US"/>
+        </w:rPr>
+        <w:t xml:space="preserve"> form </w:t>
+      </w:r>
+      <w:r>
+        <w:rPr>
+          <w:lang w:val="en-US"/>
+        </w:rPr>
+        <w:t>job sheet</w:t>
+      </w:r>
+    </w:p>
+    <w:p>
+      <w:pPr>
+        <w:pStyle w:val="ListParagraph"/>
+        <w:numPr>
+          <w:ilvl w:val="0"/>
+          <w:numId w:val="4"/>
+        </w:numPr>
+        <w:rPr>
+          <w:lang w:val="en-US"/>
+        </w:rPr>
+      </w:pPr>
+      <w:r>
+        <w:rPr>
+          <w:lang w:val="en-US"/>
+        </w:rPr>
+        <w:t>Verfikasi sukses</w:t>
+      </w:r>
+    </w:p>
+    <w:p>
+      <w:pPr>
+        <w:pStyle w:val="ListParagraph"/>
+        <w:numPr>
+          <w:ilvl w:val="0"/>
+          <w:numId w:val="4"/>
+        </w:numPr>
+        <w:rPr>
+          <w:lang w:val="en-US"/>
+        </w:rPr>
+      </w:pPr>
+      <w:r>
+        <w:rPr>
+          <w:lang w:val="en-US"/>
+        </w:rPr>
+        <w:t>Sistem akan mengirimkan pesan bahwa verifikasi sukses</w:t>
+      </w:r>
+    </w:p>
+    <w:p>
+      <w:pPr>
+        <w:pStyle w:val="ListParagraph"/>
+        <w:numPr>
+          <w:ilvl w:val="0"/>
+          <w:numId w:val="4"/>
+        </w:numPr>
+        <w:rPr>
+          <w:lang w:val="en-US"/>
+        </w:rPr>
+      </w:pPr>
+      <w:r>
+        <w:rPr>
+          <w:lang w:val="en-US"/>
+        </w:rPr>
+        <w:t xml:space="preserve">Sistem akan menampilkan interface </w:t>
+      </w:r>
+      <w:r>
+        <w:rPr>
+          <w:lang w:val="en-US"/>
+        </w:rPr>
+        <w:t>form job sheet</w:t>
+      </w:r>
+    </w:p>
+    <w:p>
+      <w:pPr>
+        <w:rPr>
+          <w:lang w:val="en-US"/>
+        </w:rPr>
+      </w:pPr>
+    </w:p>
+    <w:p>
+      <w:pPr>
+        <w:rPr>
+          <w:lang w:val="en-US"/>
+        </w:rPr>
+      </w:pPr>
+      <w:r>
+        <w:rPr>
+          <w:lang w:val="en-US"/>
+        </w:rPr>
+        <w:drawing>
+          <wp:inline distT="0" distB="0" distL="0" distR="0">
+            <wp:extent cx="4752975" cy="1914525"/>
+            <wp:effectExtent l="0" t="0" r="0" b="9525"/>
+            <wp:docPr id="3" name="Picture 3"/>
+            <wp:cNvGraphicFramePr>
+              <a:graphicFrameLocks xmlns:a="http://schemas.openxmlformats.org/drawingml/2006/main" noChangeAspect="1"/>
+            </wp:cNvGraphicFramePr>
+            <a:graphic xmlns:a="http://schemas.openxmlformats.org/drawingml/2006/main">
+              <a:graphicData uri="http://schemas.openxmlformats.org/drawingml/2006/picture">
+                <pic:pic xmlns:pic="http://schemas.openxmlformats.org/drawingml/2006/picture">
+                  <pic:nvPicPr>
+                    <pic:cNvPr id="0" name="Picture 3"/>
+                    <pic:cNvPicPr>
+                      <a:picLocks noChangeAspect="1" noChangeArrowheads="1"/>
+                    </pic:cNvPicPr>
+                  </pic:nvPicPr>
+                  <pic:blipFill>
+                    <a:blip r:embed="rId8">
+                      <a:extLst>
+                        <a:ext uri="{28A0092B-C50C-407E-A947-70E740481C1C}">
+                          <a14:useLocalDpi xmlns:a14="http://schemas.microsoft.com/office/drawing/2010/main" val="0"/>
+                        </a:ext>
+                      </a:extLst>
+                    </a:blip>
+                    <a:srcRect/>
+                    <a:stretch>
+                      <a:fillRect/>
+                    </a:stretch>
+                  </pic:blipFill>
+                  <pic:spPr bwMode="auto">
+                    <a:xfrm>
+                      <a:off x="0" y="0"/>
+                      <a:ext cx="4752975" cy="1914525"/>
+                    </a:xfrm>
+                    <a:prstGeom prst="rect">
+                      <a:avLst/>
+                    </a:prstGeom>
+                    <a:noFill/>
+                    <a:ln>
+                      <a:noFill/>
+                    </a:ln>
+                  </pic:spPr>
+                </pic:pic>
+              </a:graphicData>
+            </a:graphic>
+          </wp:inline>
+        </w:drawing>
+      </w:r>
+    </w:p>
+    <w:p>
+      <w:pPr>
+        <w:rPr>
+          <w:lang w:val="en-US"/>
+        </w:rPr>
+      </w:pPr>
+    </w:p>
+    <w:p>
+      <w:pPr>
+        <w:rPr>
+          <w:lang w:val="en-US"/>
+        </w:rPr>
+      </w:pPr>
+    </w:p>
+    <w:p>
+      <w:pPr>
+        <w:pStyle w:val="ListParagraph"/>
+        <w:ind w:left="0"/>
+        <w:rPr>
+          <w:lang w:val="en-US"/>
+        </w:rPr>
+      </w:pPr>
+      <w:r>
+        <w:rPr>
+          <w:lang w:val="en-US"/>
+        </w:rPr>
+        <w:br w:type="page"/>
+      </w:r>
+    </w:p>
+    <w:p>
+      <w:pPr>
+        <w:pStyle w:val="ListParagraph"/>
+        <w:ind w:left="0"/>
+        <w:rPr>
+          <w:lang w:val="en-US"/>
+        </w:rPr>
+      </w:pPr>
+      <w:r>
+        <w:rPr>
+          <w:lang w:val="en-US"/>
+        </w:rPr>
+        <w:lastRenderedPageBreak/>
+        <w:t>ID</w:t>
+      </w:r>
+      <w:r>
+        <w:rPr>
+          <w:lang w:val="en-US"/>
+        </w:rPr>
+        <w:tab/>
+      </w:r>
+      <w:r>
+        <w:rPr>
+          <w:lang w:val="en-US"/>
+        </w:rPr>
+        <w:tab/>
+      </w:r>
+      <w:r>
+        <w:rPr>
+          <w:lang w:val="en-US"/>
+        </w:rPr>
+        <w:tab/>
+        <w:t>: RUCTA-0</w:t>
+      </w:r>
+      <w:r>
+        <w:rPr>
+          <w:lang w:val="en-US"/>
+        </w:rPr>
+        <w:t>2-02</w:t>
+      </w:r>
+    </w:p>
+    <w:p>
+      <w:pPr>
+        <w:pStyle w:val="ListParagraph"/>
+        <w:ind w:left="0"/>
+        <w:rPr>
+          <w:lang w:val="en-US"/>
+        </w:rPr>
+      </w:pPr>
+      <w:r>
+        <w:rPr>
+          <w:lang w:val="en-US"/>
+        </w:rPr>
+        <w:t>Nama Use Case</w:t>
+      </w:r>
+      <w:r>
+        <w:rPr>
+          <w:lang w:val="en-US"/>
+        </w:rPr>
+        <w:tab/>
+        <w:t xml:space="preserve">: </w:t>
+      </w:r>
+      <w:r>
+        <w:rPr>
+          <w:lang w:val="en-US"/>
+        </w:rPr>
+        <w:t>U</w:t>
+      </w:r>
+      <w:r>
+        <w:rPr>
+          <w:lang w:val="en-US"/>
+        </w:rPr>
+        <w:t>bah Job Sheet</w:t>
+      </w:r>
+    </w:p>
+    <w:p>
+      <w:pPr>
+        <w:pStyle w:val="ListParagraph"/>
+        <w:ind w:left="0"/>
+        <w:rPr>
+          <w:lang w:val="en-US"/>
+        </w:rPr>
+      </w:pPr>
+      <w:r>
+        <w:rPr>
+          <w:lang w:val="en-US"/>
+        </w:rPr>
+        <w:t>Primary Actor</w:t>
+      </w:r>
+      <w:r>
+        <w:rPr>
+          <w:lang w:val="en-US"/>
+        </w:rPr>
+        <w:tab/>
+      </w:r>
+      <w:r>
+        <w:rPr>
+          <w:lang w:val="en-US"/>
+        </w:rPr>
+        <w:tab/>
+        <w:t>: Company</w:t>
+      </w:r>
+    </w:p>
+    <w:p>
+      <w:pPr>
+        <w:pStyle w:val="ListParagraph"/>
+        <w:ind w:left="0"/>
+        <w:rPr>
+          <w:lang w:val="en-US"/>
+        </w:rPr>
+      </w:pPr>
+      <w:r>
+        <w:rPr>
+          <w:lang w:val="en-US"/>
+        </w:rPr>
+        <w:t>Deskripsi</w:t>
+      </w:r>
+      <w:r>
+        <w:rPr>
+          <w:lang w:val="en-US"/>
+        </w:rPr>
+        <w:tab/>
+      </w:r>
+      <w:r>
+        <w:rPr>
+          <w:lang w:val="en-US"/>
+        </w:rPr>
+        <w:tab/>
+        <w:t>: Sistem melakukan pen</w:t>
+      </w:r>
+      <w:r>
+        <w:rPr>
+          <w:lang w:val="en-US"/>
+        </w:rPr>
+        <w:t>gu</w:t>
+      </w:r>
+      <w:r>
+        <w:rPr>
+          <w:lang w:val="en-US"/>
+        </w:rPr>
+        <w:t>bahan data job sheet</w:t>
+      </w:r>
+    </w:p>
+    <w:p>
+      <w:pPr>
+        <w:pStyle w:val="ListParagraph"/>
+        <w:ind w:left="0"/>
+        <w:rPr>
+          <w:lang w:val="en-US"/>
+        </w:rPr>
+      </w:pPr>
+      <w:r>
+        <w:rPr>
+          <w:lang w:val="en-US"/>
+        </w:rPr>
+        <w:t>Pre-Kondisi</w:t>
+      </w:r>
+      <w:r>
+        <w:rPr>
+          <w:lang w:val="en-US"/>
+        </w:rPr>
+        <w:tab/>
+      </w:r>
+      <w:r>
+        <w:rPr>
+          <w:lang w:val="en-US"/>
+        </w:rPr>
+        <w:tab/>
+        <w:t xml:space="preserve">: </w:t>
+      </w:r>
+      <w:r>
+        <w:rPr>
+          <w:lang w:val="en-US"/>
+        </w:rPr>
+        <w:t>memiliki data yang akan diubah</w:t>
+      </w:r>
+    </w:p>
+    <w:p>
+      <w:pPr>
+        <w:pStyle w:val="ListParagraph"/>
+        <w:ind w:left="0"/>
+        <w:rPr>
+          <w:lang w:val="en-US"/>
+        </w:rPr>
+      </w:pPr>
+    </w:p>
+    <w:p>
+      <w:pPr>
+        <w:pStyle w:val="ListParagraph"/>
+        <w:ind w:left="0"/>
+        <w:rPr>
+          <w:b/>
+          <w:lang w:val="en-US"/>
+        </w:rPr>
+      </w:pPr>
+      <w:r>
+        <w:rPr>
+          <w:b/>
+          <w:lang w:val="en-US"/>
+        </w:rPr>
+        <w:t>Keterangan</w:t>
+      </w:r>
+    </w:p>
+    <w:p>
+      <w:pPr>
+        <w:pStyle w:val="ListParagraph"/>
+        <w:numPr>
+          <w:ilvl w:val="0"/>
+          <w:numId w:val="5"/>
+        </w:numPr>
+        <w:rPr>
+          <w:lang w:val="en-US"/>
+        </w:rPr>
+      </w:pPr>
+      <w:r>
+        <w:rPr>
+          <w:lang w:val="en-US"/>
+        </w:rPr>
+        <w:t xml:space="preserve">Company </w:t>
+      </w:r>
+      <w:r>
+        <w:rPr>
+          <w:lang w:val="en-US"/>
+        </w:rPr>
+        <w:t xml:space="preserve">memilih </w:t>
+      </w:r>
+      <w:r>
+        <w:rPr>
+          <w:lang w:val="en-US"/>
+        </w:rPr>
+        <w:t>job sheet</w:t>
+      </w:r>
+      <w:r>
+        <w:rPr>
+          <w:lang w:val="en-US"/>
+        </w:rPr>
+        <w:t xml:space="preserve"> yang akan diubah</w:t>
+      </w:r>
+      <w:r>
+        <w:rPr>
+          <w:lang w:val="en-US"/>
+        </w:rPr>
+        <w:t xml:space="preserve"> lalu menekan tombol </w:t>
+      </w:r>
+      <w:r>
+        <w:rPr>
+          <w:lang w:val="en-US"/>
+        </w:rPr>
+        <w:t>ubah</w:t>
+      </w:r>
+    </w:p>
+    <w:p>
+      <w:pPr>
+        <w:pStyle w:val="ListParagraph"/>
+        <w:numPr>
+          <w:ilvl w:val="0"/>
+          <w:numId w:val="5"/>
+        </w:numPr>
+        <w:rPr>
+          <w:lang w:val="en-US"/>
+        </w:rPr>
+      </w:pPr>
+      <w:r>
+        <w:rPr>
+          <w:lang w:val="en-US"/>
+        </w:rPr>
+        <w:t>Sistem menampilkan interface form ubah job sheet</w:t>
+      </w:r>
+    </w:p>
+    <w:p>
+      <w:pPr>
+        <w:pStyle w:val="ListParagraph"/>
+        <w:numPr>
+          <w:ilvl w:val="0"/>
+          <w:numId w:val="5"/>
+        </w:numPr>
+        <w:rPr>
+          <w:lang w:val="en-US"/>
+        </w:rPr>
+      </w:pPr>
+      <w:r>
+        <w:rPr>
+          <w:lang w:val="en-US"/>
+        </w:rPr>
+        <w:t>Customer menginput</w:t>
+      </w:r>
+      <w:r>
+        <w:rPr>
+          <w:lang w:val="en-US"/>
+        </w:rPr>
+        <w:t xml:space="preserve"> data job sheet pada</w:t>
+      </w:r>
+      <w:r>
+        <w:rPr>
+          <w:lang w:val="en-US"/>
+        </w:rPr>
+        <w:t xml:space="preserve"> form ubah job sheet</w:t>
+      </w:r>
+    </w:p>
+    <w:p>
+      <w:pPr>
+        <w:pStyle w:val="ListParagraph"/>
+        <w:numPr>
+          <w:ilvl w:val="0"/>
+          <w:numId w:val="5"/>
+        </w:numPr>
+        <w:rPr>
+          <w:lang w:val="en-US"/>
+        </w:rPr>
+      </w:pPr>
+      <w:r>
+        <w:rPr>
+          <w:lang w:val="en-US"/>
+        </w:rPr>
+        <w:t>Sistem menerima inputan, lalu melakukan verifikasi form job sheet</w:t>
+      </w:r>
+    </w:p>
+    <w:p>
+      <w:pPr>
+        <w:pStyle w:val="ListParagraph"/>
+        <w:numPr>
+          <w:ilvl w:val="0"/>
+          <w:numId w:val="5"/>
+        </w:numPr>
+        <w:rPr>
+          <w:lang w:val="en-US"/>
+        </w:rPr>
+      </w:pPr>
+      <w:r>
+        <w:rPr>
+          <w:lang w:val="en-US"/>
+        </w:rPr>
+        <w:t>Verfikasi sukses</w:t>
+      </w:r>
+    </w:p>
+    <w:p>
+      <w:pPr>
+        <w:pStyle w:val="ListParagraph"/>
+        <w:numPr>
+          <w:ilvl w:val="0"/>
+          <w:numId w:val="5"/>
+        </w:numPr>
+        <w:rPr>
+          <w:lang w:val="en-US"/>
+        </w:rPr>
+      </w:pPr>
+      <w:r>
+        <w:rPr>
+          <w:lang w:val="en-US"/>
+        </w:rPr>
+        <w:t>Sistem akan mengirimkan pesan bahwa verifikasi sukses</w:t>
+      </w:r>
+    </w:p>
+    <w:p>
+      <w:pPr>
+        <w:pStyle w:val="ListParagraph"/>
+        <w:numPr>
+          <w:ilvl w:val="0"/>
+          <w:numId w:val="5"/>
+        </w:numPr>
+        <w:rPr>
+          <w:lang w:val="en-US"/>
+        </w:rPr>
+      </w:pPr>
+      <w:r>
+        <w:rPr>
+          <w:lang w:val="en-US"/>
+        </w:rPr>
+        <w:t>Sistem akan menampilkan interface form job sheet</w:t>
+      </w:r>
+    </w:p>
+    <w:p>
+      <w:pPr>
+        <w:rPr>
+          <w:lang w:val="en-US"/>
+        </w:rPr>
+      </w:pPr>
+    </w:p>
+    <w:p>
+      <w:pPr>
+        <w:rPr>
+          <w:lang w:val="en-US"/>
+        </w:rPr>
+      </w:pPr>
+      <w:r>
+        <w:rPr>
+          <w:lang w:val="en-US"/>
+        </w:rPr>
+        <w:drawing>
+          <wp:inline distT="0" distB="0" distL="0" distR="0">
+            <wp:extent cx="4752975" cy="1914525"/>
+            <wp:effectExtent l="0" t="0" r="0" b="9525"/>
+            <wp:docPr id="4" name="Picture 4"/>
+            <wp:cNvGraphicFramePr>
+              <a:graphicFrameLocks xmlns:a="http://schemas.openxmlformats.org/drawingml/2006/main" noChangeAspect="1"/>
+            </wp:cNvGraphicFramePr>
+            <a:graphic xmlns:a="http://schemas.openxmlformats.org/drawingml/2006/main">
+              <a:graphicData uri="http://schemas.openxmlformats.org/drawingml/2006/picture">
+                <pic:pic xmlns:pic="http://schemas.openxmlformats.org/drawingml/2006/picture">
+                  <pic:nvPicPr>
+                    <pic:cNvPr id="0" name="Picture 4"/>
+                    <pic:cNvPicPr>
+                      <a:picLocks noChangeAspect="1" noChangeArrowheads="1"/>
+                    </pic:cNvPicPr>
+                  </pic:nvPicPr>
+                  <pic:blipFill>
+                    <a:blip r:embed="rId9">
+                      <a:extLst>
+                        <a:ext uri="{28A0092B-C50C-407E-A947-70E740481C1C}">
+                          <a14:useLocalDpi xmlns:a14="http://schemas.microsoft.com/office/drawing/2010/main" val="0"/>
+                        </a:ext>
+                      </a:extLst>
+                    </a:blip>
+                    <a:srcRect/>
+                    <a:stretch>
+                      <a:fillRect/>
+                    </a:stretch>
+                  </pic:blipFill>
+                  <pic:spPr bwMode="auto">
+                    <a:xfrm>
+                      <a:off x="0" y="0"/>
+                      <a:ext cx="4752975" cy="1914525"/>
+                    </a:xfrm>
+                    <a:prstGeom prst="rect">
+                      <a:avLst/>
+                    </a:prstGeom>
+                    <a:noFill/>
+                    <a:ln>
+                      <a:noFill/>
+                    </a:ln>
+                  </pic:spPr>
+                </pic:pic>
+              </a:graphicData>
+            </a:graphic>
+          </wp:inline>
+        </w:drawing>
+      </w:r>
+    </w:p>
+    <w:p>
+      <w:pPr>
+        <w:rPr>
+          <w:lang w:val="en-US"/>
+        </w:rPr>
+      </w:pPr>
+    </w:p>
+    <w:p>
+      <w:pPr>
+        <w:rPr>
+          <w:lang w:val="en-US"/>
+        </w:rPr>
+      </w:pPr>
+    </w:p>
+    <w:p>
+      <w:pPr>
+        <w:rPr>
+          <w:lang w:val="en-US"/>
+        </w:rPr>
+      </w:pPr>
+      <w:r>
+        <w:rPr>
+          <w:lang w:val="en-US"/>
+        </w:rPr>
+        <w:br w:type="page"/>
+      </w:r>
+    </w:p>
+    <w:p>
+      <w:pPr>
+        <w:pStyle w:val="ListParagraph"/>
+        <w:ind w:left="0"/>
+        <w:rPr>
+          <w:lang w:val="en-US"/>
+        </w:rPr>
+      </w:pPr>
+      <w:r>
+        <w:rPr>
+          <w:lang w:val="en-US"/>
+        </w:rPr>
+        <w:lastRenderedPageBreak/>
+        <w:t>ID</w:t>
+      </w:r>
+      <w:r>
+        <w:rPr>
+          <w:lang w:val="en-US"/>
+        </w:rPr>
+        <w:tab/>
+      </w:r>
+      <w:r>
+        <w:rPr>
+          <w:lang w:val="en-US"/>
+        </w:rPr>
+        <w:tab/>
+      </w:r>
+      <w:r>
+        <w:rPr>
+          <w:lang w:val="en-US"/>
+        </w:rPr>
+        <w:tab/>
+        <w:t>: RUCTA-0</w:t>
+      </w:r>
+      <w:r>
+        <w:rPr>
+          <w:lang w:val="en-US"/>
+        </w:rPr>
+        <w:t>2-03</w:t>
+      </w:r>
+    </w:p>
+    <w:p>
+      <w:pPr>
+        <w:pStyle w:val="ListParagraph"/>
+        <w:ind w:left="0"/>
+        <w:rPr>
+          <w:lang w:val="en-US"/>
+        </w:rPr>
+      </w:pPr>
+      <w:r>
+        <w:rPr>
+          <w:lang w:val="en-US"/>
+        </w:rPr>
+        <w:t>Nama Use Case</w:t>
+      </w:r>
+      <w:r>
+        <w:rPr>
+          <w:lang w:val="en-US"/>
+        </w:rPr>
+        <w:tab/>
+        <w:t xml:space="preserve">: </w:t>
+      </w:r>
+      <w:r>
+        <w:rPr>
+          <w:lang w:val="en-US"/>
+        </w:rPr>
+        <w:t>Tambah Job List</w:t>
+      </w:r>
+    </w:p>
+    <w:p>
+      <w:pPr>
+        <w:pStyle w:val="ListParagraph"/>
+        <w:ind w:left="0"/>
+        <w:rPr>
+          <w:lang w:val="en-US"/>
+        </w:rPr>
+      </w:pPr>
+      <w:r>
+        <w:rPr>
+          <w:lang w:val="en-US"/>
+        </w:rPr>
+        <w:t>Primary Actor</w:t>
+      </w:r>
+      <w:r>
+        <w:rPr>
+          <w:lang w:val="en-US"/>
+        </w:rPr>
+        <w:tab/>
+      </w:r>
+      <w:r>
+        <w:rPr>
+          <w:lang w:val="en-US"/>
+        </w:rPr>
+        <w:tab/>
+        <w:t>: Company</w:t>
+      </w:r>
+    </w:p>
+    <w:p>
+      <w:pPr>
+        <w:pStyle w:val="ListParagraph"/>
+        <w:ind w:left="0"/>
+        <w:rPr>
+          <w:lang w:val="en-US"/>
+        </w:rPr>
+      </w:pPr>
+      <w:r>
+        <w:rPr>
+          <w:lang w:val="en-US"/>
+        </w:rPr>
+        <w:t>Deskripsi</w:t>
+      </w:r>
+      <w:r>
+        <w:rPr>
+          <w:lang w:val="en-US"/>
+        </w:rPr>
+        <w:tab/>
+      </w:r>
+      <w:r>
+        <w:rPr>
+          <w:lang w:val="en-US"/>
+        </w:rPr>
+        <w:tab/>
+        <w:t>: Sistem melakukan pen</w:t>
+      </w:r>
+      <w:r>
+        <w:rPr>
+          <w:lang w:val="en-US"/>
+        </w:rPr>
+        <w:t>ambahan</w:t>
+      </w:r>
+      <w:r>
+        <w:rPr>
+          <w:lang w:val="en-US"/>
+        </w:rPr>
+        <w:t xml:space="preserve"> data job </w:t>
+      </w:r>
+      <w:r>
+        <w:rPr>
+          <w:lang w:val="en-US"/>
+        </w:rPr>
+        <w:t>list</w:t>
+      </w:r>
+    </w:p>
+    <w:p>
+      <w:pPr>
+        <w:pStyle w:val="ListParagraph"/>
+        <w:ind w:left="0"/>
+        <w:rPr>
+          <w:lang w:val="en-US"/>
+        </w:rPr>
+      </w:pPr>
+      <w:r>
+        <w:rPr>
+          <w:lang w:val="en-US"/>
+        </w:rPr>
+        <w:t>Pre-Kondisi</w:t>
+      </w:r>
+      <w:r>
+        <w:rPr>
+          <w:lang w:val="en-US"/>
+        </w:rPr>
+        <w:tab/>
+      </w:r>
+      <w:r>
+        <w:rPr>
+          <w:lang w:val="en-US"/>
+        </w:rPr>
+        <w:tab/>
+        <w:t xml:space="preserve">: </w:t>
+      </w:r>
+      <w:r>
+        <w:rPr>
+          <w:lang w:val="en-US"/>
+        </w:rPr>
+        <w:t>siap melakukan tambah data job list</w:t>
+      </w:r>
+      <w:r>
+        <w:rPr>
+          <w:lang w:val="en-US"/>
+        </w:rPr>
+        <w:t xml:space="preserve"> dan berada di halaman job sheet</w:t>
+      </w:r>
+    </w:p>
+    <w:p>
+      <w:pPr>
+        <w:pStyle w:val="ListParagraph"/>
+        <w:ind w:left="0"/>
+        <w:rPr>
+          <w:lang w:val="en-US"/>
+        </w:rPr>
+      </w:pPr>
+    </w:p>
+    <w:p>
+      <w:pPr>
+        <w:pStyle w:val="ListParagraph"/>
+        <w:ind w:left="0"/>
+        <w:rPr>
+          <w:b/>
+          <w:lang w:val="en-US"/>
+        </w:rPr>
+      </w:pPr>
+      <w:r>
+        <w:rPr>
+          <w:b/>
+          <w:lang w:val="en-US"/>
+        </w:rPr>
+        <w:t>Keterangan</w:t>
+      </w:r>
+    </w:p>
+    <w:p>
+      <w:pPr>
+        <w:pStyle w:val="ListParagraph"/>
+        <w:numPr>
+          <w:ilvl w:val="0"/>
+          <w:numId w:val="7"/>
+        </w:numPr>
+        <w:rPr>
+          <w:lang w:val="en-US"/>
+        </w:rPr>
+      </w:pPr>
+      <w:r>
+        <w:rPr>
+          <w:lang w:val="en-US"/>
+        </w:rPr>
+        <w:t xml:space="preserve">Company menginputkan </w:t>
+      </w:r>
+      <w:r>
+        <w:rPr>
+          <w:lang w:val="en-US"/>
+        </w:rPr>
+        <w:t xml:space="preserve"> data pada </w:t>
+      </w:r>
+      <w:r>
+        <w:rPr>
+          <w:lang w:val="en-US"/>
+        </w:rPr>
+        <w:t xml:space="preserve">form tambah job </w:t>
+      </w:r>
+      <w:r>
+        <w:rPr>
+          <w:lang w:val="en-US"/>
+        </w:rPr>
+        <w:t>list</w:t>
+      </w:r>
+      <w:r>
+        <w:rPr>
+          <w:lang w:val="en-US"/>
+        </w:rPr>
+        <w:t>, lalu menekan tombol tambah</w:t>
+      </w:r>
+    </w:p>
+    <w:p>
+      <w:pPr>
+        <w:pStyle w:val="ListParagraph"/>
+        <w:numPr>
+          <w:ilvl w:val="0"/>
+          <w:numId w:val="7"/>
+        </w:numPr>
+        <w:rPr>
+          <w:lang w:val="en-US"/>
+        </w:rPr>
+      </w:pPr>
+      <w:r>
+        <w:rPr>
+          <w:lang w:val="en-US"/>
+        </w:rPr>
+        <w:t>Sistem menerima inputan, lalu melakukan verifikasi</w:t>
+      </w:r>
+      <w:r>
+        <w:rPr>
+          <w:lang w:val="en-US"/>
+        </w:rPr>
+        <w:t xml:space="preserve"> data</w:t>
+      </w:r>
+      <w:r>
+        <w:rPr>
+          <w:lang w:val="en-US"/>
+        </w:rPr>
+        <w:t xml:space="preserve"> form job </w:t>
+      </w:r>
+      <w:r>
+        <w:rPr>
+          <w:lang w:val="en-US"/>
+        </w:rPr>
+        <w:t>list</w:t>
+      </w:r>
+    </w:p>
+    <w:p>
+      <w:pPr>
+        <w:pStyle w:val="ListParagraph"/>
+        <w:numPr>
+          <w:ilvl w:val="0"/>
+          <w:numId w:val="7"/>
+        </w:numPr>
+        <w:rPr>
+          <w:lang w:val="en-US"/>
+        </w:rPr>
+      </w:pPr>
+      <w:r>
+        <w:rPr>
+          <w:lang w:val="en-US"/>
+        </w:rPr>
+        <w:t>Verfikasi sukses</w:t>
+      </w:r>
+    </w:p>
+    <w:p>
+      <w:pPr>
+        <w:pStyle w:val="ListParagraph"/>
+        <w:numPr>
+          <w:ilvl w:val="0"/>
+          <w:numId w:val="7"/>
+        </w:numPr>
+        <w:rPr>
+          <w:lang w:val="en-US"/>
+        </w:rPr>
+      </w:pPr>
+      <w:r>
+        <w:rPr>
+          <w:lang w:val="en-US"/>
+        </w:rPr>
+        <w:t>Sistem akan mengirimkan pesan bahwa verifikasi sukses</w:t>
+      </w:r>
+    </w:p>
+    <w:p>
+      <w:pPr>
+        <w:pStyle w:val="ListParagraph"/>
+        <w:numPr>
+          <w:ilvl w:val="0"/>
+          <w:numId w:val="7"/>
+        </w:numPr>
+        <w:rPr>
+          <w:lang w:val="en-US"/>
+        </w:rPr>
+      </w:pPr>
+      <w:r>
+        <w:rPr>
+          <w:lang w:val="en-US"/>
+        </w:rPr>
+        <w:t xml:space="preserve">Sistem akan menampilkan interface </w:t>
+      </w:r>
+      <w:r>
+        <w:rPr>
+          <w:lang w:val="en-US"/>
+        </w:rPr>
+        <w:t>form job list</w:t>
+      </w:r>
+    </w:p>
+    <w:p>
+      <w:pPr>
+        <w:rPr>
+          <w:lang w:val="en-US"/>
+        </w:rPr>
+      </w:pPr>
+    </w:p>
+    <w:p>
+      <w:pPr>
+        <w:rPr>
+          <w:lang w:val="en-US"/>
+        </w:rPr>
+      </w:pPr>
+      <w:r>
+        <w:rPr>
+          <w:lang w:val="en-US"/>
+        </w:rPr>
+        <w:drawing>
+          <wp:inline distT="0" distB="0" distL="0" distR="0">
+            <wp:extent cx="4752975" cy="1914525"/>
+            <wp:effectExtent l="0" t="0" r="0" b="9525"/>
+            <wp:docPr id="7" name="Picture 7"/>
+            <wp:cNvGraphicFramePr>
+              <a:graphicFrameLocks xmlns:a="http://schemas.openxmlformats.org/drawingml/2006/main" noChangeAspect="1"/>
+            </wp:cNvGraphicFramePr>
+            <a:graphic xmlns:a="http://schemas.openxmlformats.org/drawingml/2006/main">
+              <a:graphicData uri="http://schemas.openxmlformats.org/drawingml/2006/picture">
+                <pic:pic xmlns:pic="http://schemas.openxmlformats.org/drawingml/2006/picture">
+                  <pic:nvPicPr>
+                    <pic:cNvPr id="0" name="Picture 7"/>
+                    <pic:cNvPicPr>
+                      <a:picLocks noChangeAspect="1" noChangeArrowheads="1"/>
+                    </pic:cNvPicPr>
+                  </pic:nvPicPr>
+                  <pic:blipFill>
+                    <a:blip r:embed="rId10">
+                      <a:extLst>
+                        <a:ext uri="{28A0092B-C50C-407E-A947-70E740481C1C}">
+                          <a14:useLocalDpi xmlns:a14="http://schemas.microsoft.com/office/drawing/2010/main" val="0"/>
+                        </a:ext>
+                      </a:extLst>
+                    </a:blip>
+                    <a:srcRect/>
+                    <a:stretch>
+                      <a:fillRect/>
+                    </a:stretch>
+                  </pic:blipFill>
+                  <pic:spPr bwMode="auto">
+                    <a:xfrm>
+                      <a:off x="0" y="0"/>
+                      <a:ext cx="4752975" cy="1914525"/>
+                    </a:xfrm>
+                    <a:prstGeom prst="rect">
+                      <a:avLst/>
+                    </a:prstGeom>
+                    <a:noFill/>
+                    <a:ln>
+                      <a:noFill/>
+                    </a:ln>
+                  </pic:spPr>
+                </pic:pic>
+              </a:graphicData>
+            </a:graphic>
+          </wp:inline>
+        </w:drawing>
+      </w:r>
+    </w:p>
+    <w:p>
+      <w:pPr>
+        <w:rPr>
+          <w:lang w:val="en-US"/>
+        </w:rPr>
+      </w:pPr>
+    </w:p>
+    <w:p>
+      <w:pPr>
+        <w:rPr>
+          <w:lang w:val="en-US"/>
+        </w:rPr>
+      </w:pPr>
+    </w:p>
+    <w:p>
+      <w:pPr>
+        <w:rPr>
+          <w:lang w:val="en-US"/>
+        </w:rPr>
+      </w:pPr>
+    </w:p>
+    <w:p>
+      <w:pPr>
+        <w:rPr>
+          <w:lang w:val="en-US"/>
+        </w:rPr>
+      </w:pPr>
+      <w:bookmarkStart w:id="0" w:name="_GoBack"/>
+      <w:bookmarkEnd w:id="0"/>
+    </w:p>
+    <w:p>
+      <w:pPr>
+        <w:rPr>
+          <w:lang w:val="en-US"/>
+        </w:rPr>
+      </w:pPr>
+      <w:r>
+        <w:rPr>
+          <w:lang w:val="en-US"/>
+        </w:rPr>
+        <w:br w:type="page"/>
+      </w:r>
+    </w:p>
+    <w:p>
+      <w:pPr>
+        <w:pStyle w:val="ListParagraph"/>
+        <w:ind w:left="0"/>
+        <w:rPr>
+          <w:lang w:val="en-US"/>
+        </w:rPr>
+      </w:pPr>
+      <w:r>
+        <w:rPr>
+          <w:lang w:val="en-US"/>
+        </w:rPr>
+        <w:lastRenderedPageBreak/>
+        <w:t>ID</w:t>
+      </w:r>
+      <w:r>
+        <w:rPr>
+          <w:lang w:val="en-US"/>
+        </w:rPr>
+        <w:tab/>
+      </w:r>
+      <w:r>
+        <w:rPr>
+          <w:lang w:val="en-US"/>
+        </w:rPr>
+        <w:tab/>
+      </w:r>
+      <w:r>
+        <w:rPr>
+          <w:lang w:val="en-US"/>
+        </w:rPr>
+        <w:tab/>
+        <w:t>: RUCTA-0</w:t>
+      </w:r>
+      <w:r>
+        <w:rPr>
+          <w:lang w:val="en-US"/>
+        </w:rPr>
+        <w:t>2-04</w:t>
+      </w:r>
+    </w:p>
+    <w:p>
+      <w:pPr>
+        <w:pStyle w:val="ListParagraph"/>
+        <w:ind w:left="0"/>
+        <w:rPr>
+          <w:lang w:val="en-US"/>
+        </w:rPr>
+      </w:pPr>
+      <w:r>
+        <w:rPr>
+          <w:lang w:val="en-US"/>
+        </w:rPr>
+        <w:t>Nama Use Case</w:t>
+      </w:r>
+      <w:r>
+        <w:rPr>
+          <w:lang w:val="en-US"/>
+        </w:rPr>
+        <w:tab/>
+        <w:t>: U</w:t>
+      </w:r>
+      <w:r>
+        <w:rPr>
+          <w:lang w:val="en-US"/>
+        </w:rPr>
+        <w:t>bah Job List</w:t>
+      </w:r>
+    </w:p>
+    <w:p>
+      <w:pPr>
+        <w:pStyle w:val="ListParagraph"/>
+        <w:ind w:left="0"/>
+        <w:rPr>
+          <w:lang w:val="en-US"/>
+        </w:rPr>
+      </w:pPr>
+      <w:r>
+        <w:rPr>
+          <w:lang w:val="en-US"/>
+        </w:rPr>
+        <w:t>Primary Actor</w:t>
+      </w:r>
+      <w:r>
+        <w:rPr>
+          <w:lang w:val="en-US"/>
+        </w:rPr>
+        <w:tab/>
+      </w:r>
+      <w:r>
+        <w:rPr>
+          <w:lang w:val="en-US"/>
+        </w:rPr>
+        <w:tab/>
+        <w:t>: Company</w:t>
+      </w:r>
+    </w:p>
+    <w:p>
+      <w:pPr>
+        <w:pStyle w:val="ListParagraph"/>
+        <w:ind w:left="0"/>
+        <w:rPr>
+          <w:lang w:val="en-US"/>
+        </w:rPr>
+      </w:pPr>
+      <w:r>
+        <w:rPr>
+          <w:lang w:val="en-US"/>
+        </w:rPr>
+        <w:t>Deskripsi</w:t>
+      </w:r>
+      <w:r>
+        <w:rPr>
+          <w:lang w:val="en-US"/>
+        </w:rPr>
+        <w:tab/>
+      </w:r>
+      <w:r>
+        <w:rPr>
+          <w:lang w:val="en-US"/>
+        </w:rPr>
+        <w:tab/>
+        <w:t xml:space="preserve">: Sistem melakukan pengubahan data job </w:t>
+      </w:r>
+      <w:r>
+        <w:rPr>
+          <w:lang w:val="en-US"/>
+        </w:rPr>
+        <w:t>list</w:t>
+      </w:r>
+    </w:p>
+    <w:p>
+      <w:pPr>
+        <w:pStyle w:val="ListParagraph"/>
+        <w:ind w:left="0"/>
+        <w:rPr>
+          <w:lang w:val="en-US"/>
+        </w:rPr>
+      </w:pPr>
+      <w:r>
+        <w:rPr>
+          <w:lang w:val="en-US"/>
+        </w:rPr>
+        <w:t>Pre-Kondisi</w:t>
+      </w:r>
+      <w:r>
+        <w:rPr>
+          <w:lang w:val="en-US"/>
+        </w:rPr>
+        <w:tab/>
+      </w:r>
+      <w:r>
+        <w:rPr>
+          <w:lang w:val="en-US"/>
+        </w:rPr>
+        <w:tab/>
+        <w:t>: memiliki data yang akan diubah</w:t>
+      </w:r>
+    </w:p>
+    <w:p>
+      <w:pPr>
+        <w:pStyle w:val="ListParagraph"/>
+        <w:ind w:left="0"/>
+        <w:rPr>
+          <w:lang w:val="en-US"/>
+        </w:rPr>
+      </w:pPr>
+    </w:p>
+    <w:p>
+      <w:pPr>
+        <w:pStyle w:val="ListParagraph"/>
+        <w:ind w:left="0"/>
+        <w:rPr>
+          <w:b/>
+          <w:lang w:val="en-US"/>
+        </w:rPr>
+      </w:pPr>
+      <w:r>
+        <w:rPr>
+          <w:b/>
+          <w:lang w:val="en-US"/>
+        </w:rPr>
+        <w:t>Keterangan</w:t>
+      </w:r>
+    </w:p>
+    <w:p>
+      <w:pPr>
+        <w:pStyle w:val="ListParagraph"/>
+        <w:numPr>
+          <w:ilvl w:val="0"/>
+          <w:numId w:val="8"/>
+        </w:numPr>
+        <w:rPr>
+          <w:lang w:val="en-US"/>
+        </w:rPr>
+      </w:pPr>
+      <w:r>
+        <w:rPr>
+          <w:lang w:val="en-US"/>
+        </w:rPr>
+        <w:t xml:space="preserve">Company memilih job </w:t>
+      </w:r>
+      <w:r>
+        <w:rPr>
+          <w:lang w:val="en-US"/>
+        </w:rPr>
+        <w:t>list</w:t>
+      </w:r>
+      <w:r>
+        <w:rPr>
+          <w:lang w:val="en-US"/>
+        </w:rPr>
+        <w:t xml:space="preserve"> yang akan diubah lalu menekan tombol ubah</w:t>
+      </w:r>
+    </w:p>
+    <w:p>
+      <w:pPr>
+        <w:pStyle w:val="ListParagraph"/>
+        <w:numPr>
+          <w:ilvl w:val="0"/>
+          <w:numId w:val="8"/>
+        </w:numPr>
+        <w:rPr>
+          <w:lang w:val="en-US"/>
+        </w:rPr>
+      </w:pPr>
+      <w:r>
+        <w:rPr>
+          <w:lang w:val="en-US"/>
+        </w:rPr>
+        <w:t xml:space="preserve">Sistem menampilkan interface form ubah job </w:t>
+      </w:r>
+      <w:r>
+        <w:rPr>
+          <w:lang w:val="en-US"/>
+        </w:rPr>
+        <w:t>list</w:t>
+      </w:r>
+    </w:p>
+    <w:p>
+      <w:pPr>
+        <w:pStyle w:val="ListParagraph"/>
+        <w:numPr>
+          <w:ilvl w:val="0"/>
+          <w:numId w:val="8"/>
+        </w:numPr>
+        <w:rPr>
+          <w:lang w:val="en-US"/>
+        </w:rPr>
+      </w:pPr>
+      <w:r>
+        <w:rPr>
+          <w:lang w:val="en-US"/>
+        </w:rPr>
+        <w:t xml:space="preserve">Customer menginput data job </w:t>
+      </w:r>
+      <w:r>
+        <w:rPr>
+          <w:lang w:val="en-US"/>
+        </w:rPr>
+        <w:t>list</w:t>
+      </w:r>
+      <w:r>
+        <w:rPr>
+          <w:lang w:val="en-US"/>
+        </w:rPr>
+        <w:t xml:space="preserve"> pada form ubah job </w:t>
+      </w:r>
+      <w:r>
+        <w:rPr>
+          <w:lang w:val="en-US"/>
+        </w:rPr>
+        <w:t>list</w:t>
+      </w:r>
+    </w:p>
+    <w:p>
+      <w:pPr>
+        <w:pStyle w:val="ListParagraph"/>
+        <w:numPr>
+          <w:ilvl w:val="0"/>
+          <w:numId w:val="8"/>
+        </w:numPr>
+        <w:rPr>
+          <w:lang w:val="en-US"/>
+        </w:rPr>
+      </w:pPr>
+      <w:r>
+        <w:rPr>
+          <w:lang w:val="en-US"/>
+        </w:rPr>
+        <w:t xml:space="preserve">Sistem menerima inputan, lalu melakukan verifikasi form job </w:t>
+      </w:r>
+      <w:r>
+        <w:rPr>
+          <w:lang w:val="en-US"/>
+        </w:rPr>
+        <w:t>list</w:t>
+      </w:r>
+    </w:p>
+    <w:p>
+      <w:pPr>
+        <w:pStyle w:val="ListParagraph"/>
+        <w:numPr>
+          <w:ilvl w:val="0"/>
+          <w:numId w:val="8"/>
+        </w:numPr>
+        <w:rPr>
+          <w:lang w:val="en-US"/>
+        </w:rPr>
+      </w:pPr>
+      <w:r>
+        <w:rPr>
+          <w:lang w:val="en-US"/>
+        </w:rPr>
+        <w:t>Verfikasi sukses</w:t>
+      </w:r>
+    </w:p>
+    <w:p>
+      <w:pPr>
+        <w:pStyle w:val="ListParagraph"/>
+        <w:numPr>
+          <w:ilvl w:val="0"/>
+          <w:numId w:val="8"/>
+        </w:numPr>
+        <w:rPr>
+          <w:lang w:val="en-US"/>
+        </w:rPr>
+      </w:pPr>
+      <w:r>
+        <w:rPr>
+          <w:lang w:val="en-US"/>
+        </w:rPr>
+        <w:t>Sistem akan mengirimkan pesan bahwa verifikasi sukses</w:t>
+      </w:r>
+    </w:p>
+    <w:p>
+      <w:pPr>
+        <w:pStyle w:val="ListParagraph"/>
+        <w:numPr>
+          <w:ilvl w:val="0"/>
+          <w:numId w:val="8"/>
+        </w:numPr>
+        <w:rPr>
+          <w:lang w:val="en-US"/>
+        </w:rPr>
+      </w:pPr>
+      <w:r>
+        <w:rPr>
+          <w:lang w:val="en-US"/>
+        </w:rPr>
+        <w:t xml:space="preserve">Sistem akan menampilkan interface form job </w:t>
+      </w:r>
+      <w:r>
+        <w:rPr>
+          <w:lang w:val="en-US"/>
+        </w:rPr>
+        <w:t>list</w:t>
+      </w:r>
+    </w:p>
+    <w:p>
+      <w:pPr>
+        <w:rPr>
+          <w:lang w:val="en-US"/>
+        </w:rPr>
+      </w:pPr>
+    </w:p>
+    <w:p>
+      <w:pPr>
+        <w:rPr>
+          <w:lang w:val="en-US"/>
+        </w:rPr>
+      </w:pPr>
+      <w:r>
+        <w:rPr>
+          <w:lang w:val="en-US"/>
+        </w:rPr>
+        <w:drawing>
+          <wp:inline distT="0" distB="0" distL="0" distR="0">
+            <wp:extent cx="4752975" cy="1914525"/>
+            <wp:effectExtent l="0" t="0" r="0" b="9525"/>
+            <wp:docPr id="6" name="Picture 6"/>
+            <wp:cNvGraphicFramePr>
+              <a:graphicFrameLocks xmlns:a="http://schemas.openxmlformats.org/drawingml/2006/main" noChangeAspect="1"/>
+            </wp:cNvGraphicFramePr>
+            <a:graphic xmlns:a="http://schemas.openxmlformats.org/drawingml/2006/main">
+              <a:graphicData uri="http://schemas.openxmlformats.org/drawingml/2006/picture">
+                <pic:pic xmlns:pic="http://schemas.openxmlformats.org/drawingml/2006/picture">
+                  <pic:nvPicPr>
+                    <pic:cNvPr id="0" name="Picture 6"/>
+                    <pic:cNvPicPr>
+                      <a:picLocks noChangeAspect="1" noChangeArrowheads="1"/>
+                    </pic:cNvPicPr>
+                  </pic:nvPicPr>
+                  <pic:blipFill>
+                    <a:blip r:embed="rId11">
+                      <a:extLst>
+                        <a:ext uri="{28A0092B-C50C-407E-A947-70E740481C1C}">
+                          <a14:useLocalDpi xmlns:a14="http://schemas.microsoft.com/office/drawing/2010/main" val="0"/>
+                        </a:ext>
+                      </a:extLst>
+                    </a:blip>
+                    <a:srcRect/>
+                    <a:stretch>
+                      <a:fillRect/>
+                    </a:stretch>
+                  </pic:blipFill>
+                  <pic:spPr bwMode="auto">
+                    <a:xfrm>
+                      <a:off x="0" y="0"/>
+                      <a:ext cx="4752975" cy="1914525"/>
+                    </a:xfrm>
+                    <a:prstGeom prst="rect">
+                      <a:avLst/>
+                    </a:prstGeom>
+                    <a:noFill/>
+                    <a:ln>
+                      <a:noFill/>
+                    </a:ln>
+                  </pic:spPr>
+                </pic:pic>
+              </a:graphicData>
+            </a:graphic>
+          </wp:inline>
+        </w:drawing>
+      </w:r>
+    </w:p>
+    <w:p>
+      <w:pPr>
+        <w:rPr>
+          <w:lang w:val="en-US"/>
+        </w:rPr>
+      </w:pPr>
+    </w:p>
+    <w:p>
+      <w:pPr>
+        <w:rPr>
+          <w:lang w:val="en-US"/>
+        </w:rPr>
+      </w:pPr>
+    </w:p>
+    <w:p>
+      <w:pPr>
+        <w:rPr>
+          <w:lang w:val="en-US"/>
+        </w:rPr>
+      </w:pPr>
+    </w:p>
+    <w:p>
+      <w:pPr>
+        <w:rPr>
+          <w:lang w:val="en-US"/>
+        </w:rPr>
+      </w:pPr>
+      <w:r>
+        <w:rPr>
+          <w:lang w:val="en-US"/>
+        </w:rPr>
+        <w:br w:type="page"/>
+      </w:r>
+    </w:p>
+    <w:p>
+      <w:pPr>
+        <w:pStyle w:val="ListParagraph"/>
+        <w:ind w:left="0"/>
+        <w:rPr>
+          <w:lang w:val="en-US"/>
+        </w:rPr>
+      </w:pPr>
+      <w:r>
+        <w:rPr>
+          <w:lang w:val="en-US"/>
+        </w:rPr>
+        <w:lastRenderedPageBreak/>
+        <w:t>ID</w:t>
+      </w:r>
+      <w:r>
+        <w:rPr>
+          <w:lang w:val="en-US"/>
+        </w:rPr>
+        <w:tab/>
+      </w:r>
+      <w:r>
+        <w:rPr>
+          <w:lang w:val="en-US"/>
+        </w:rPr>
+        <w:tab/>
+      </w:r>
+      <w:r>
+        <w:rPr>
+          <w:lang w:val="en-US"/>
+        </w:rPr>
+        <w:tab/>
+        <w:t>: RUCTA-0</w:t>
+      </w:r>
+      <w:r>
+        <w:rPr>
+          <w:lang w:val="en-US"/>
+        </w:rPr>
+        <w:t>3-01</w:t>
+      </w:r>
+    </w:p>
+    <w:p>
+      <w:pPr>
+        <w:pStyle w:val="ListParagraph"/>
+        <w:ind w:left="0"/>
+        <w:rPr>
+          <w:lang w:val="en-US"/>
+        </w:rPr>
+      </w:pPr>
+      <w:r>
+        <w:rPr>
+          <w:lang w:val="en-US"/>
+        </w:rPr>
+        <w:t>Nama Use Case</w:t>
+      </w:r>
+      <w:r>
+        <w:rPr>
+          <w:lang w:val="en-US"/>
+        </w:rPr>
+        <w:tab/>
+        <w:t xml:space="preserve">: </w:t>
+      </w:r>
+      <w:r>
+        <w:rPr>
+          <w:lang w:val="en-US"/>
+        </w:rPr>
+        <w:t>Pilih Job List</w:t>
+      </w:r>
+    </w:p>
+    <w:p>
+      <w:pPr>
+        <w:pStyle w:val="ListParagraph"/>
+        <w:ind w:left="0"/>
+        <w:rPr>
+          <w:lang w:val="en-US"/>
+        </w:rPr>
+      </w:pPr>
+      <w:r>
+        <w:rPr>
+          <w:lang w:val="en-US"/>
+        </w:rPr>
+        <w:t>Primary Actor</w:t>
+      </w:r>
+      <w:r>
+        <w:rPr>
+          <w:lang w:val="en-US"/>
+        </w:rPr>
+        <w:tab/>
+      </w:r>
+      <w:r>
+        <w:rPr>
+          <w:lang w:val="en-US"/>
+        </w:rPr>
+        <w:tab/>
+        <w:t xml:space="preserve">: </w:t>
+      </w:r>
+      <w:r>
+        <w:rPr>
+          <w:lang w:val="en-US"/>
+        </w:rPr>
+        <w:t>Student</w:t>
+      </w:r>
+    </w:p>
+    <w:p>
+      <w:pPr>
+        <w:pStyle w:val="ListParagraph"/>
+        <w:ind w:left="0"/>
+        <w:rPr>
+          <w:lang w:val="en-US"/>
+        </w:rPr>
+      </w:pPr>
+      <w:r>
+        <w:rPr>
+          <w:lang w:val="en-US"/>
+        </w:rPr>
+        <w:t>Deskripsi</w:t>
+      </w:r>
+      <w:r>
+        <w:rPr>
+          <w:lang w:val="en-US"/>
+        </w:rPr>
+        <w:tab/>
+      </w:r>
+      <w:r>
+        <w:rPr>
+          <w:lang w:val="en-US"/>
+        </w:rPr>
+        <w:tab/>
+        <w:t xml:space="preserve">: Sistem melakukan </w:t>
+      </w:r>
+      <w:r>
+        <w:rPr>
+          <w:lang w:val="en-US"/>
+        </w:rPr>
+        <w:t>pemilihan yang melamar</w:t>
+      </w:r>
+    </w:p>
+    <w:p>
+      <w:pPr>
+        <w:pStyle w:val="ListParagraph"/>
+        <w:ind w:left="0"/>
+        <w:rPr>
+          <w:lang w:val="en-US"/>
+        </w:rPr>
+      </w:pPr>
+      <w:r>
+        <w:rPr>
+          <w:lang w:val="en-US"/>
+        </w:rPr>
+        <w:t>Pre-Kondisi</w:t>
+      </w:r>
+      <w:r>
+        <w:rPr>
+          <w:lang w:val="en-US"/>
+        </w:rPr>
+        <w:tab/>
+      </w:r>
+      <w:r>
+        <w:rPr>
+          <w:lang w:val="en-US"/>
+        </w:rPr>
+        <w:tab/>
+        <w:t xml:space="preserve">: </w:t>
+      </w:r>
+      <w:r>
+        <w:rPr>
+          <w:lang w:val="en-US"/>
+        </w:rPr>
+        <w:t>berada pada form job list</w:t>
+      </w:r>
+    </w:p>
+    <w:p>
+      <w:pPr>
+        <w:pStyle w:val="ListParagraph"/>
+        <w:ind w:left="0"/>
+        <w:rPr>
+          <w:lang w:val="en-US"/>
+        </w:rPr>
+      </w:pPr>
+    </w:p>
+    <w:p>
+      <w:pPr>
+        <w:pStyle w:val="ListParagraph"/>
+        <w:ind w:left="0"/>
+        <w:rPr>
+          <w:b/>
+          <w:lang w:val="en-US"/>
+        </w:rPr>
+      </w:pPr>
+      <w:r>
+        <w:rPr>
+          <w:b/>
+          <w:lang w:val="en-US"/>
+        </w:rPr>
+        <w:t>Keterangan</w:t>
+      </w:r>
+    </w:p>
+    <w:p>
+      <w:pPr>
+        <w:pStyle w:val="ListParagraph"/>
+        <w:numPr>
+          <w:ilvl w:val="0"/>
+          <w:numId w:val="9"/>
+        </w:numPr>
+        <w:rPr>
+          <w:lang w:val="en-US"/>
+        </w:rPr>
+      </w:pPr>
+      <w:r>
+        <w:rPr>
+          <w:lang w:val="en-US"/>
+        </w:rPr>
+        <w:t>Student</w:t>
+      </w:r>
+      <w:r>
+        <w:rPr>
+          <w:lang w:val="en-US"/>
+        </w:rPr>
+        <w:t xml:space="preserve"> memilih job list yang akan </w:t>
+      </w:r>
+      <w:r>
+        <w:rPr>
+          <w:lang w:val="en-US"/>
+        </w:rPr>
+        <w:t>dipilih</w:t>
+      </w:r>
+      <w:r>
+        <w:rPr>
+          <w:lang w:val="en-US"/>
+        </w:rPr>
+        <w:t xml:space="preserve"> lalu menekan tombol </w:t>
+      </w:r>
+      <w:r>
+        <w:rPr>
+          <w:lang w:val="en-US"/>
+        </w:rPr>
+        <w:t>pilih</w:t>
+      </w:r>
+    </w:p>
+    <w:p>
+      <w:pPr>
+        <w:pStyle w:val="ListParagraph"/>
+        <w:numPr>
+          <w:ilvl w:val="0"/>
+          <w:numId w:val="9"/>
+        </w:numPr>
+        <w:rPr>
+          <w:lang w:val="en-US"/>
+        </w:rPr>
+      </w:pPr>
+      <w:r>
+        <w:rPr>
+          <w:lang w:val="en-US"/>
+        </w:rPr>
+        <w:t>Sistem menerima inputan, lalu melakukan verifikasi form job list</w:t>
+      </w:r>
+    </w:p>
+    <w:p>
+      <w:pPr>
+        <w:pStyle w:val="ListParagraph"/>
+        <w:numPr>
+          <w:ilvl w:val="0"/>
+          <w:numId w:val="9"/>
+        </w:numPr>
+        <w:rPr>
+          <w:lang w:val="en-US"/>
+        </w:rPr>
+      </w:pPr>
+      <w:r>
+        <w:rPr>
+          <w:lang w:val="en-US"/>
+        </w:rPr>
+        <w:t>Verfikasi sukses</w:t>
+      </w:r>
+    </w:p>
+    <w:p>
+      <w:pPr>
+        <w:pStyle w:val="ListParagraph"/>
+        <w:numPr>
+          <w:ilvl w:val="0"/>
+          <w:numId w:val="9"/>
+        </w:numPr>
+        <w:rPr>
+          <w:lang w:val="en-US"/>
+        </w:rPr>
+      </w:pPr>
+      <w:r>
+        <w:rPr>
+          <w:lang w:val="en-US"/>
+        </w:rPr>
+        <w:t>Sistem akan mengirimkan pesan bahwa verifikasi sukses</w:t>
+      </w:r>
+    </w:p>
+    <w:p>
+      <w:pPr>
+        <w:pStyle w:val="ListParagraph"/>
+        <w:rPr>
+          <w:lang w:val="en-US"/>
+        </w:rPr>
+      </w:pPr>
+    </w:p>
+    <w:p>
+      <w:pPr>
+        <w:pStyle w:val="ListParagraph"/>
+        <w:rPr>
+          <w:lang w:val="en-US"/>
+        </w:rPr>
+      </w:pPr>
+    </w:p>
+    <w:p>
+      <w:pPr>
+        <w:rPr>
+          <w:lang w:val="en-US"/>
+        </w:rPr>
+      </w:pPr>
+      <w:r>
+        <w:rPr>
+          <w:lang w:val="en-US"/>
+        </w:rPr>
+        <w:drawing>
+          <wp:inline distT="0" distB="0" distL="0" distR="0">
+            <wp:extent cx="4410075" cy="1333500"/>
+            <wp:effectExtent l="0" t="0" r="0" b="0"/>
+            <wp:docPr id="8" name="Picture 8"/>
+            <wp:cNvGraphicFramePr>
+              <a:graphicFrameLocks xmlns:a="http://schemas.openxmlformats.org/drawingml/2006/main" noChangeAspect="1"/>
+            </wp:cNvGraphicFramePr>
+            <a:graphic xmlns:a="http://schemas.openxmlformats.org/drawingml/2006/main">
+              <a:graphicData uri="http://schemas.openxmlformats.org/drawingml/2006/picture">
+                <pic:pic xmlns:pic="http://schemas.openxmlformats.org/drawingml/2006/picture">
+                  <pic:nvPicPr>
+                    <pic:cNvPr id="0" name="Picture 8"/>
+                    <pic:cNvPicPr>
+                      <a:picLocks noChangeAspect="1" noChangeArrowheads="1"/>
+                    </pic:cNvPicPr>
+                  </pic:nvPicPr>
+                  <pic:blipFill>
+                    <a:blip r:embed="rId12">
+                      <a:extLst>
+                        <a:ext uri="{28A0092B-C50C-407E-A947-70E740481C1C}">
+                          <a14:useLocalDpi xmlns:a14="http://schemas.microsoft.com/office/drawing/2010/main" val="0"/>
+                        </a:ext>
+                      </a:extLst>
+                    </a:blip>
+                    <a:srcRect/>
+                    <a:stretch>
+                      <a:fillRect/>
+                    </a:stretch>
+                  </pic:blipFill>
+                  <pic:spPr bwMode="auto">
+                    <a:xfrm>
+                      <a:off x="0" y="0"/>
+                      <a:ext cx="4410075" cy="1333500"/>
+                    </a:xfrm>
+                    <a:prstGeom prst="rect">
+                      <a:avLst/>
+                    </a:prstGeom>
+                    <a:noFill/>
+                    <a:ln>
+                      <a:noFill/>
+                    </a:ln>
+                  </pic:spPr>
+                </pic:pic>
+              </a:graphicData>
+            </a:graphic>
+          </wp:inline>
+        </w:drawing>
+      </w:r>
     </w:p>
     <w:sectPr>
       <w:pgSz w:w="12240" w:h="15840"/>
@@ -26731,7 +29583,695 @@
   <w:abstractNum w:abstractNumId="0">
     <w:nsid w:val="07A317E7"/>
     <w:multiLevelType w:val="hybridMultilevel"/>
-    <w:tmpl w:val="6794EF72"/>
+    <w:tmpl w:val="0C6A81B2"/>
+    <w:lvl w:ilvl="0" w:tplc="0409000F">
+      <w:start w:val="1"/>
+      <w:numFmt w:val="decimal"/>
+      <w:lvlText w:val="%1."/>
+      <w:lvlJc w:val="left"/>
+      <w:pPr>
+        <w:ind w:left="720" w:hanging="360"/>
+      </w:pPr>
+    </w:lvl>
+    <w:lvl w:ilvl="1" w:tplc="04090019" w:tentative="1">
+      <w:start w:val="1"/>
+      <w:numFmt w:val="lowerLetter"/>
+      <w:lvlText w:val="%2."/>
+      <w:lvlJc w:val="left"/>
+      <w:pPr>
+        <w:ind w:left="1440" w:hanging="360"/>
+      </w:pPr>
+    </w:lvl>
+    <w:lvl w:ilvl="2" w:tplc="0409001B" w:tentative="1">
+      <w:start w:val="1"/>
+      <w:numFmt w:val="lowerRoman"/>
+      <w:lvlText w:val="%3."/>
+      <w:lvlJc w:val="right"/>
+      <w:pPr>
+        <w:ind w:left="2160" w:hanging="180"/>
+      </w:pPr>
+    </w:lvl>
+    <w:lvl w:ilvl="3" w:tplc="0409000F" w:tentative="1">
+      <w:start w:val="1"/>
+      <w:numFmt w:val="decimal"/>
+      <w:lvlText w:val="%4."/>
+      <w:lvlJc w:val="left"/>
+      <w:pPr>
+        <w:ind w:left="2880" w:hanging="360"/>
+      </w:pPr>
+    </w:lvl>
+    <w:lvl w:ilvl="4" w:tplc="04090019" w:tentative="1">
+      <w:start w:val="1"/>
+      <w:numFmt w:val="lowerLetter"/>
+      <w:lvlText w:val="%5."/>
+      <w:lvlJc w:val="left"/>
+      <w:pPr>
+        <w:ind w:left="3600" w:hanging="360"/>
+      </w:pPr>
+    </w:lvl>
+    <w:lvl w:ilvl="5" w:tplc="0409001B" w:tentative="1">
+      <w:start w:val="1"/>
+      <w:numFmt w:val="lowerRoman"/>
+      <w:lvlText w:val="%6."/>
+      <w:lvlJc w:val="right"/>
+      <w:pPr>
+        <w:ind w:left="4320" w:hanging="180"/>
+      </w:pPr>
+    </w:lvl>
+    <w:lvl w:ilvl="6" w:tplc="0409000F" w:tentative="1">
+      <w:start w:val="1"/>
+      <w:numFmt w:val="decimal"/>
+      <w:lvlText w:val="%7."/>
+      <w:lvlJc w:val="left"/>
+      <w:pPr>
+        <w:ind w:left="5040" w:hanging="360"/>
+      </w:pPr>
+    </w:lvl>
+    <w:lvl w:ilvl="7" w:tplc="04090019" w:tentative="1">
+      <w:start w:val="1"/>
+      <w:numFmt w:val="lowerLetter"/>
+      <w:lvlText w:val="%8."/>
+      <w:lvlJc w:val="left"/>
+      <w:pPr>
+        <w:ind w:left="5760" w:hanging="360"/>
+      </w:pPr>
+    </w:lvl>
+    <w:lvl w:ilvl="8" w:tplc="0409001B" w:tentative="1">
+      <w:start w:val="1"/>
+      <w:numFmt w:val="lowerRoman"/>
+      <w:lvlText w:val="%9."/>
+      <w:lvlJc w:val="right"/>
+      <w:pPr>
+        <w:ind w:left="6480" w:hanging="180"/>
+      </w:pPr>
+    </w:lvl>
+  </w:abstractNum>
+  <w:abstractNum w:abstractNumId="1">
+    <w:nsid w:val="07CF4AAB"/>
+    <w:multiLevelType w:val="hybridMultilevel"/>
+    <w:tmpl w:val="0C6A81B2"/>
+    <w:lvl w:ilvl="0" w:tplc="0409000F">
+      <w:start w:val="1"/>
+      <w:numFmt w:val="decimal"/>
+      <w:lvlText w:val="%1."/>
+      <w:lvlJc w:val="left"/>
+      <w:pPr>
+        <w:ind w:left="720" w:hanging="360"/>
+      </w:pPr>
+    </w:lvl>
+    <w:lvl w:ilvl="1" w:tplc="04090019" w:tentative="1">
+      <w:start w:val="1"/>
+      <w:numFmt w:val="lowerLetter"/>
+      <w:lvlText w:val="%2."/>
+      <w:lvlJc w:val="left"/>
+      <w:pPr>
+        <w:ind w:left="1440" w:hanging="360"/>
+      </w:pPr>
+    </w:lvl>
+    <w:lvl w:ilvl="2" w:tplc="0409001B" w:tentative="1">
+      <w:start w:val="1"/>
+      <w:numFmt w:val="lowerRoman"/>
+      <w:lvlText w:val="%3."/>
+      <w:lvlJc w:val="right"/>
+      <w:pPr>
+        <w:ind w:left="2160" w:hanging="180"/>
+      </w:pPr>
+    </w:lvl>
+    <w:lvl w:ilvl="3" w:tplc="0409000F" w:tentative="1">
+      <w:start w:val="1"/>
+      <w:numFmt w:val="decimal"/>
+      <w:lvlText w:val="%4."/>
+      <w:lvlJc w:val="left"/>
+      <w:pPr>
+        <w:ind w:left="2880" w:hanging="360"/>
+      </w:pPr>
+    </w:lvl>
+    <w:lvl w:ilvl="4" w:tplc="04090019" w:tentative="1">
+      <w:start w:val="1"/>
+      <w:numFmt w:val="lowerLetter"/>
+      <w:lvlText w:val="%5."/>
+      <w:lvlJc w:val="left"/>
+      <w:pPr>
+        <w:ind w:left="3600" w:hanging="360"/>
+      </w:pPr>
+    </w:lvl>
+    <w:lvl w:ilvl="5" w:tplc="0409001B" w:tentative="1">
+      <w:start w:val="1"/>
+      <w:numFmt w:val="lowerRoman"/>
+      <w:lvlText w:val="%6."/>
+      <w:lvlJc w:val="right"/>
+      <w:pPr>
+        <w:ind w:left="4320" w:hanging="180"/>
+      </w:pPr>
+    </w:lvl>
+    <w:lvl w:ilvl="6" w:tplc="0409000F" w:tentative="1">
+      <w:start w:val="1"/>
+      <w:numFmt w:val="decimal"/>
+      <w:lvlText w:val="%7."/>
+      <w:lvlJc w:val="left"/>
+      <w:pPr>
+        <w:ind w:left="5040" w:hanging="360"/>
+      </w:pPr>
+    </w:lvl>
+    <w:lvl w:ilvl="7" w:tplc="04090019" w:tentative="1">
+      <w:start w:val="1"/>
+      <w:numFmt w:val="lowerLetter"/>
+      <w:lvlText w:val="%8."/>
+      <w:lvlJc w:val="left"/>
+      <w:pPr>
+        <w:ind w:left="5760" w:hanging="360"/>
+      </w:pPr>
+    </w:lvl>
+    <w:lvl w:ilvl="8" w:tplc="0409001B" w:tentative="1">
+      <w:start w:val="1"/>
+      <w:numFmt w:val="lowerRoman"/>
+      <w:lvlText w:val="%9."/>
+      <w:lvlJc w:val="right"/>
+      <w:pPr>
+        <w:ind w:left="6480" w:hanging="180"/>
+      </w:pPr>
+    </w:lvl>
+  </w:abstractNum>
+  <w:abstractNum w:abstractNumId="2">
+    <w:nsid w:val="163D5530"/>
+    <w:multiLevelType w:val="hybridMultilevel"/>
+    <w:tmpl w:val="0C6A81B2"/>
+    <w:lvl w:ilvl="0" w:tplc="0409000F">
+      <w:start w:val="1"/>
+      <w:numFmt w:val="decimal"/>
+      <w:lvlText w:val="%1."/>
+      <w:lvlJc w:val="left"/>
+      <w:pPr>
+        <w:ind w:left="720" w:hanging="360"/>
+      </w:pPr>
+    </w:lvl>
+    <w:lvl w:ilvl="1" w:tplc="04090019" w:tentative="1">
+      <w:start w:val="1"/>
+      <w:numFmt w:val="lowerLetter"/>
+      <w:lvlText w:val="%2."/>
+      <w:lvlJc w:val="left"/>
+      <w:pPr>
+        <w:ind w:left="1440" w:hanging="360"/>
+      </w:pPr>
+    </w:lvl>
+    <w:lvl w:ilvl="2" w:tplc="0409001B" w:tentative="1">
+      <w:start w:val="1"/>
+      <w:numFmt w:val="lowerRoman"/>
+      <w:lvlText w:val="%3."/>
+      <w:lvlJc w:val="right"/>
+      <w:pPr>
+        <w:ind w:left="2160" w:hanging="180"/>
+      </w:pPr>
+    </w:lvl>
+    <w:lvl w:ilvl="3" w:tplc="0409000F" w:tentative="1">
+      <w:start w:val="1"/>
+      <w:numFmt w:val="decimal"/>
+      <w:lvlText w:val="%4."/>
+      <w:lvlJc w:val="left"/>
+      <w:pPr>
+        <w:ind w:left="2880" w:hanging="360"/>
+      </w:pPr>
+    </w:lvl>
+    <w:lvl w:ilvl="4" w:tplc="04090019" w:tentative="1">
+      <w:start w:val="1"/>
+      <w:numFmt w:val="lowerLetter"/>
+      <w:lvlText w:val="%5."/>
+      <w:lvlJc w:val="left"/>
+      <w:pPr>
+        <w:ind w:left="3600" w:hanging="360"/>
+      </w:pPr>
+    </w:lvl>
+    <w:lvl w:ilvl="5" w:tplc="0409001B" w:tentative="1">
+      <w:start w:val="1"/>
+      <w:numFmt w:val="lowerRoman"/>
+      <w:lvlText w:val="%6."/>
+      <w:lvlJc w:val="right"/>
+      <w:pPr>
+        <w:ind w:left="4320" w:hanging="180"/>
+      </w:pPr>
+    </w:lvl>
+    <w:lvl w:ilvl="6" w:tplc="0409000F" w:tentative="1">
+      <w:start w:val="1"/>
+      <w:numFmt w:val="decimal"/>
+      <w:lvlText w:val="%7."/>
+      <w:lvlJc w:val="left"/>
+      <w:pPr>
+        <w:ind w:left="5040" w:hanging="360"/>
+      </w:pPr>
+    </w:lvl>
+    <w:lvl w:ilvl="7" w:tplc="04090019" w:tentative="1">
+      <w:start w:val="1"/>
+      <w:numFmt w:val="lowerLetter"/>
+      <w:lvlText w:val="%8."/>
+      <w:lvlJc w:val="left"/>
+      <w:pPr>
+        <w:ind w:left="5760" w:hanging="360"/>
+      </w:pPr>
+    </w:lvl>
+    <w:lvl w:ilvl="8" w:tplc="0409001B" w:tentative="1">
+      <w:start w:val="1"/>
+      <w:numFmt w:val="lowerRoman"/>
+      <w:lvlText w:val="%9."/>
+      <w:lvlJc w:val="right"/>
+      <w:pPr>
+        <w:ind w:left="6480" w:hanging="180"/>
+      </w:pPr>
+    </w:lvl>
+  </w:abstractNum>
+  <w:abstractNum w:abstractNumId="3">
+    <w:nsid w:val="19F16C4D"/>
+    <w:multiLevelType w:val="hybridMultilevel"/>
+    <w:tmpl w:val="0C6A81B2"/>
+    <w:lvl w:ilvl="0" w:tplc="0409000F">
+      <w:start w:val="1"/>
+      <w:numFmt w:val="decimal"/>
+      <w:lvlText w:val="%1."/>
+      <w:lvlJc w:val="left"/>
+      <w:pPr>
+        <w:ind w:left="720" w:hanging="360"/>
+      </w:pPr>
+    </w:lvl>
+    <w:lvl w:ilvl="1" w:tplc="04090019" w:tentative="1">
+      <w:start w:val="1"/>
+      <w:numFmt w:val="lowerLetter"/>
+      <w:lvlText w:val="%2."/>
+      <w:lvlJc w:val="left"/>
+      <w:pPr>
+        <w:ind w:left="1440" w:hanging="360"/>
+      </w:pPr>
+    </w:lvl>
+    <w:lvl w:ilvl="2" w:tplc="0409001B" w:tentative="1">
+      <w:start w:val="1"/>
+      <w:numFmt w:val="lowerRoman"/>
+      <w:lvlText w:val="%3."/>
+      <w:lvlJc w:val="right"/>
+      <w:pPr>
+        <w:ind w:left="2160" w:hanging="180"/>
+      </w:pPr>
+    </w:lvl>
+    <w:lvl w:ilvl="3" w:tplc="0409000F" w:tentative="1">
+      <w:start w:val="1"/>
+      <w:numFmt w:val="decimal"/>
+      <w:lvlText w:val="%4."/>
+      <w:lvlJc w:val="left"/>
+      <w:pPr>
+        <w:ind w:left="2880" w:hanging="360"/>
+      </w:pPr>
+    </w:lvl>
+    <w:lvl w:ilvl="4" w:tplc="04090019" w:tentative="1">
+      <w:start w:val="1"/>
+      <w:numFmt w:val="lowerLetter"/>
+      <w:lvlText w:val="%5."/>
+      <w:lvlJc w:val="left"/>
+      <w:pPr>
+        <w:ind w:left="3600" w:hanging="360"/>
+      </w:pPr>
+    </w:lvl>
+    <w:lvl w:ilvl="5" w:tplc="0409001B" w:tentative="1">
+      <w:start w:val="1"/>
+      <w:numFmt w:val="lowerRoman"/>
+      <w:lvlText w:val="%6."/>
+      <w:lvlJc w:val="right"/>
+      <w:pPr>
+        <w:ind w:left="4320" w:hanging="180"/>
+      </w:pPr>
+    </w:lvl>
+    <w:lvl w:ilvl="6" w:tplc="0409000F" w:tentative="1">
+      <w:start w:val="1"/>
+      <w:numFmt w:val="decimal"/>
+      <w:lvlText w:val="%7."/>
+      <w:lvlJc w:val="left"/>
+      <w:pPr>
+        <w:ind w:left="5040" w:hanging="360"/>
+      </w:pPr>
+    </w:lvl>
+    <w:lvl w:ilvl="7" w:tplc="04090019" w:tentative="1">
+      <w:start w:val="1"/>
+      <w:numFmt w:val="lowerLetter"/>
+      <w:lvlText w:val="%8."/>
+      <w:lvlJc w:val="left"/>
+      <w:pPr>
+        <w:ind w:left="5760" w:hanging="360"/>
+      </w:pPr>
+    </w:lvl>
+    <w:lvl w:ilvl="8" w:tplc="0409001B" w:tentative="1">
+      <w:start w:val="1"/>
+      <w:numFmt w:val="lowerRoman"/>
+      <w:lvlText w:val="%9."/>
+      <w:lvlJc w:val="right"/>
+      <w:pPr>
+        <w:ind w:left="6480" w:hanging="180"/>
+      </w:pPr>
+    </w:lvl>
+  </w:abstractNum>
+  <w:abstractNum w:abstractNumId="4">
+    <w:nsid w:val="1E21221B"/>
+    <w:multiLevelType w:val="hybridMultilevel"/>
+    <w:tmpl w:val="0C6A81B2"/>
+    <w:lvl w:ilvl="0" w:tplc="0409000F">
+      <w:start w:val="1"/>
+      <w:numFmt w:val="decimal"/>
+      <w:lvlText w:val="%1."/>
+      <w:lvlJc w:val="left"/>
+      <w:pPr>
+        <w:ind w:left="720" w:hanging="360"/>
+      </w:pPr>
+    </w:lvl>
+    <w:lvl w:ilvl="1" w:tplc="04090019" w:tentative="1">
+      <w:start w:val="1"/>
+      <w:numFmt w:val="lowerLetter"/>
+      <w:lvlText w:val="%2."/>
+      <w:lvlJc w:val="left"/>
+      <w:pPr>
+        <w:ind w:left="1440" w:hanging="360"/>
+      </w:pPr>
+    </w:lvl>
+    <w:lvl w:ilvl="2" w:tplc="0409001B" w:tentative="1">
+      <w:start w:val="1"/>
+      <w:numFmt w:val="lowerRoman"/>
+      <w:lvlText w:val="%3."/>
+      <w:lvlJc w:val="right"/>
+      <w:pPr>
+        <w:ind w:left="2160" w:hanging="180"/>
+      </w:pPr>
+    </w:lvl>
+    <w:lvl w:ilvl="3" w:tplc="0409000F" w:tentative="1">
+      <w:start w:val="1"/>
+      <w:numFmt w:val="decimal"/>
+      <w:lvlText w:val="%4."/>
+      <w:lvlJc w:val="left"/>
+      <w:pPr>
+        <w:ind w:left="2880" w:hanging="360"/>
+      </w:pPr>
+    </w:lvl>
+    <w:lvl w:ilvl="4" w:tplc="04090019" w:tentative="1">
+      <w:start w:val="1"/>
+      <w:numFmt w:val="lowerLetter"/>
+      <w:lvlText w:val="%5."/>
+      <w:lvlJc w:val="left"/>
+      <w:pPr>
+        <w:ind w:left="3600" w:hanging="360"/>
+      </w:pPr>
+    </w:lvl>
+    <w:lvl w:ilvl="5" w:tplc="0409001B" w:tentative="1">
+      <w:start w:val="1"/>
+      <w:numFmt w:val="lowerRoman"/>
+      <w:lvlText w:val="%6."/>
+      <w:lvlJc w:val="right"/>
+      <w:pPr>
+        <w:ind w:left="4320" w:hanging="180"/>
+      </w:pPr>
+    </w:lvl>
+    <w:lvl w:ilvl="6" w:tplc="0409000F" w:tentative="1">
+      <w:start w:val="1"/>
+      <w:numFmt w:val="decimal"/>
+      <w:lvlText w:val="%7."/>
+      <w:lvlJc w:val="left"/>
+      <w:pPr>
+        <w:ind w:left="5040" w:hanging="360"/>
+      </w:pPr>
+    </w:lvl>
+    <w:lvl w:ilvl="7" w:tplc="04090019" w:tentative="1">
+      <w:start w:val="1"/>
+      <w:numFmt w:val="lowerLetter"/>
+      <w:lvlText w:val="%8."/>
+      <w:lvlJc w:val="left"/>
+      <w:pPr>
+        <w:ind w:left="5760" w:hanging="360"/>
+      </w:pPr>
+    </w:lvl>
+    <w:lvl w:ilvl="8" w:tplc="0409001B" w:tentative="1">
+      <w:start w:val="1"/>
+      <w:numFmt w:val="lowerRoman"/>
+      <w:lvlText w:val="%9."/>
+      <w:lvlJc w:val="right"/>
+      <w:pPr>
+        <w:ind w:left="6480" w:hanging="180"/>
+      </w:pPr>
+    </w:lvl>
+  </w:abstractNum>
+  <w:abstractNum w:abstractNumId="5">
+    <w:nsid w:val="3E9774FC"/>
+    <w:multiLevelType w:val="hybridMultilevel"/>
+    <w:tmpl w:val="0C6A81B2"/>
+    <w:lvl w:ilvl="0" w:tplc="0409000F">
+      <w:start w:val="1"/>
+      <w:numFmt w:val="decimal"/>
+      <w:lvlText w:val="%1."/>
+      <w:lvlJc w:val="left"/>
+      <w:pPr>
+        <w:ind w:left="720" w:hanging="360"/>
+      </w:pPr>
+    </w:lvl>
+    <w:lvl w:ilvl="1" w:tplc="04090019" w:tentative="1">
+      <w:start w:val="1"/>
+      <w:numFmt w:val="lowerLetter"/>
+      <w:lvlText w:val="%2."/>
+      <w:lvlJc w:val="left"/>
+      <w:pPr>
+        <w:ind w:left="1440" w:hanging="360"/>
+      </w:pPr>
+    </w:lvl>
+    <w:lvl w:ilvl="2" w:tplc="0409001B" w:tentative="1">
+      <w:start w:val="1"/>
+      <w:numFmt w:val="lowerRoman"/>
+      <w:lvlText w:val="%3."/>
+      <w:lvlJc w:val="right"/>
+      <w:pPr>
+        <w:ind w:left="2160" w:hanging="180"/>
+      </w:pPr>
+    </w:lvl>
+    <w:lvl w:ilvl="3" w:tplc="0409000F" w:tentative="1">
+      <w:start w:val="1"/>
+      <w:numFmt w:val="decimal"/>
+      <w:lvlText w:val="%4."/>
+      <w:lvlJc w:val="left"/>
+      <w:pPr>
+        <w:ind w:left="2880" w:hanging="360"/>
+      </w:pPr>
+    </w:lvl>
+    <w:lvl w:ilvl="4" w:tplc="04090019" w:tentative="1">
+      <w:start w:val="1"/>
+      <w:numFmt w:val="lowerLetter"/>
+      <w:lvlText w:val="%5."/>
+      <w:lvlJc w:val="left"/>
+      <w:pPr>
+        <w:ind w:left="3600" w:hanging="360"/>
+      </w:pPr>
+    </w:lvl>
+    <w:lvl w:ilvl="5" w:tplc="0409001B" w:tentative="1">
+      <w:start w:val="1"/>
+      <w:numFmt w:val="lowerRoman"/>
+      <w:lvlText w:val="%6."/>
+      <w:lvlJc w:val="right"/>
+      <w:pPr>
+        <w:ind w:left="4320" w:hanging="180"/>
+      </w:pPr>
+    </w:lvl>
+    <w:lvl w:ilvl="6" w:tplc="0409000F" w:tentative="1">
+      <w:start w:val="1"/>
+      <w:numFmt w:val="decimal"/>
+      <w:lvlText w:val="%7."/>
+      <w:lvlJc w:val="left"/>
+      <w:pPr>
+        <w:ind w:left="5040" w:hanging="360"/>
+      </w:pPr>
+    </w:lvl>
+    <w:lvl w:ilvl="7" w:tplc="04090019" w:tentative="1">
+      <w:start w:val="1"/>
+      <w:numFmt w:val="lowerLetter"/>
+      <w:lvlText w:val="%8."/>
+      <w:lvlJc w:val="left"/>
+      <w:pPr>
+        <w:ind w:left="5760" w:hanging="360"/>
+      </w:pPr>
+    </w:lvl>
+    <w:lvl w:ilvl="8" w:tplc="0409001B" w:tentative="1">
+      <w:start w:val="1"/>
+      <w:numFmt w:val="lowerRoman"/>
+      <w:lvlText w:val="%9."/>
+      <w:lvlJc w:val="right"/>
+      <w:pPr>
+        <w:ind w:left="6480" w:hanging="180"/>
+      </w:pPr>
+    </w:lvl>
+  </w:abstractNum>
+  <w:abstractNum w:abstractNumId="6">
+    <w:nsid w:val="61D03F91"/>
+    <w:multiLevelType w:val="hybridMultilevel"/>
+    <w:tmpl w:val="0C6A81B2"/>
+    <w:lvl w:ilvl="0" w:tplc="0409000F">
+      <w:start w:val="1"/>
+      <w:numFmt w:val="decimal"/>
+      <w:lvlText w:val="%1."/>
+      <w:lvlJc w:val="left"/>
+      <w:pPr>
+        <w:ind w:left="720" w:hanging="360"/>
+      </w:pPr>
+    </w:lvl>
+    <w:lvl w:ilvl="1" w:tplc="04090019" w:tentative="1">
+      <w:start w:val="1"/>
+      <w:numFmt w:val="lowerLetter"/>
+      <w:lvlText w:val="%2."/>
+      <w:lvlJc w:val="left"/>
+      <w:pPr>
+        <w:ind w:left="1440" w:hanging="360"/>
+      </w:pPr>
+    </w:lvl>
+    <w:lvl w:ilvl="2" w:tplc="0409001B" w:tentative="1">
+      <w:start w:val="1"/>
+      <w:numFmt w:val="lowerRoman"/>
+      <w:lvlText w:val="%3."/>
+      <w:lvlJc w:val="right"/>
+      <w:pPr>
+        <w:ind w:left="2160" w:hanging="180"/>
+      </w:pPr>
+    </w:lvl>
+    <w:lvl w:ilvl="3" w:tplc="0409000F" w:tentative="1">
+      <w:start w:val="1"/>
+      <w:numFmt w:val="decimal"/>
+      <w:lvlText w:val="%4."/>
+      <w:lvlJc w:val="left"/>
+      <w:pPr>
+        <w:ind w:left="2880" w:hanging="360"/>
+      </w:pPr>
+    </w:lvl>
+    <w:lvl w:ilvl="4" w:tplc="04090019" w:tentative="1">
+      <w:start w:val="1"/>
+      <w:numFmt w:val="lowerLetter"/>
+      <w:lvlText w:val="%5."/>
+      <w:lvlJc w:val="left"/>
+      <w:pPr>
+        <w:ind w:left="3600" w:hanging="360"/>
+      </w:pPr>
+    </w:lvl>
+    <w:lvl w:ilvl="5" w:tplc="0409001B" w:tentative="1">
+      <w:start w:val="1"/>
+      <w:numFmt w:val="lowerRoman"/>
+      <w:lvlText w:val="%6."/>
+      <w:lvlJc w:val="right"/>
+      <w:pPr>
+        <w:ind w:left="4320" w:hanging="180"/>
+      </w:pPr>
+    </w:lvl>
+    <w:lvl w:ilvl="6" w:tplc="0409000F" w:tentative="1">
+      <w:start w:val="1"/>
+      <w:numFmt w:val="decimal"/>
+      <w:lvlText w:val="%7."/>
+      <w:lvlJc w:val="left"/>
+      <w:pPr>
+        <w:ind w:left="5040" w:hanging="360"/>
+      </w:pPr>
+    </w:lvl>
+    <w:lvl w:ilvl="7" w:tplc="04090019" w:tentative="1">
+      <w:start w:val="1"/>
+      <w:numFmt w:val="lowerLetter"/>
+      <w:lvlText w:val="%8."/>
+      <w:lvlJc w:val="left"/>
+      <w:pPr>
+        <w:ind w:left="5760" w:hanging="360"/>
+      </w:pPr>
+    </w:lvl>
+    <w:lvl w:ilvl="8" w:tplc="0409001B" w:tentative="1">
+      <w:start w:val="1"/>
+      <w:numFmt w:val="lowerRoman"/>
+      <w:lvlText w:val="%9."/>
+      <w:lvlJc w:val="right"/>
+      <w:pPr>
+        <w:ind w:left="6480" w:hanging="180"/>
+      </w:pPr>
+    </w:lvl>
+  </w:abstractNum>
+  <w:abstractNum w:abstractNumId="7">
+    <w:nsid w:val="6B8E066F"/>
+    <w:multiLevelType w:val="hybridMultilevel"/>
+    <w:tmpl w:val="0C6A81B2"/>
+    <w:lvl w:ilvl="0" w:tplc="0409000F">
+      <w:start w:val="1"/>
+      <w:numFmt w:val="decimal"/>
+      <w:lvlText w:val="%1."/>
+      <w:lvlJc w:val="left"/>
+      <w:pPr>
+        <w:ind w:left="720" w:hanging="360"/>
+      </w:pPr>
+    </w:lvl>
+    <w:lvl w:ilvl="1" w:tplc="04090019" w:tentative="1">
+      <w:start w:val="1"/>
+      <w:numFmt w:val="lowerLetter"/>
+      <w:lvlText w:val="%2."/>
+      <w:lvlJc w:val="left"/>
+      <w:pPr>
+        <w:ind w:left="1440" w:hanging="360"/>
+      </w:pPr>
+    </w:lvl>
+    <w:lvl w:ilvl="2" w:tplc="0409001B" w:tentative="1">
+      <w:start w:val="1"/>
+      <w:numFmt w:val="lowerRoman"/>
+      <w:lvlText w:val="%3."/>
+      <w:lvlJc w:val="right"/>
+      <w:pPr>
+        <w:ind w:left="2160" w:hanging="180"/>
+      </w:pPr>
+    </w:lvl>
+    <w:lvl w:ilvl="3" w:tplc="0409000F" w:tentative="1">
+      <w:start w:val="1"/>
+      <w:numFmt w:val="decimal"/>
+      <w:lvlText w:val="%4."/>
+      <w:lvlJc w:val="left"/>
+      <w:pPr>
+        <w:ind w:left="2880" w:hanging="360"/>
+      </w:pPr>
+    </w:lvl>
+    <w:lvl w:ilvl="4" w:tplc="04090019" w:tentative="1">
+      <w:start w:val="1"/>
+      <w:numFmt w:val="lowerLetter"/>
+      <w:lvlText w:val="%5."/>
+      <w:lvlJc w:val="left"/>
+      <w:pPr>
+        <w:ind w:left="3600" w:hanging="360"/>
+      </w:pPr>
+    </w:lvl>
+    <w:lvl w:ilvl="5" w:tplc="0409001B" w:tentative="1">
+      <w:start w:val="1"/>
+      <w:numFmt w:val="lowerRoman"/>
+      <w:lvlText w:val="%6."/>
+      <w:lvlJc w:val="right"/>
+      <w:pPr>
+        <w:ind w:left="4320" w:hanging="180"/>
+      </w:pPr>
+    </w:lvl>
+    <w:lvl w:ilvl="6" w:tplc="0409000F" w:tentative="1">
+      <w:start w:val="1"/>
+      <w:numFmt w:val="decimal"/>
+      <w:lvlText w:val="%7."/>
+      <w:lvlJc w:val="left"/>
+      <w:pPr>
+        <w:ind w:left="5040" w:hanging="360"/>
+      </w:pPr>
+    </w:lvl>
+    <w:lvl w:ilvl="7" w:tplc="04090019" w:tentative="1">
+      <w:start w:val="1"/>
+      <w:numFmt w:val="lowerLetter"/>
+      <w:lvlText w:val="%8."/>
+      <w:lvlJc w:val="left"/>
+      <w:pPr>
+        <w:ind w:left="5760" w:hanging="360"/>
+      </w:pPr>
+    </w:lvl>
+    <w:lvl w:ilvl="8" w:tplc="0409001B" w:tentative="1">
+      <w:start w:val="1"/>
+      <w:numFmt w:val="lowerRoman"/>
+      <w:lvlText w:val="%9."/>
+      <w:lvlJc w:val="right"/>
+      <w:pPr>
+        <w:ind w:left="6480" w:hanging="180"/>
+      </w:pPr>
+    </w:lvl>
+  </w:abstractNum>
+  <w:abstractNum w:abstractNumId="8">
+    <w:nsid w:val="71D9709B"/>
+    <w:multiLevelType w:val="hybridMultilevel"/>
+    <w:tmpl w:val="0C6A81B2"/>
     <w:lvl w:ilvl="0" w:tplc="0409000F">
       <w:start w:val="1"/>
       <w:numFmt w:val="decimal"/>
@@ -26816,6 +30356,30 @@
   </w:abstractNum>
   <w:num w:numId="1">
     <w:abstractNumId w:val="0"/>
+  </w:num>
+  <w:num w:numId="2">
+    <w:abstractNumId w:val="2"/>
+  </w:num>
+  <w:num w:numId="3">
+    <w:abstractNumId w:val="6"/>
+  </w:num>
+  <w:num w:numId="4">
+    <w:abstractNumId w:val="1"/>
+  </w:num>
+  <w:num w:numId="5">
+    <w:abstractNumId w:val="7"/>
+  </w:num>
+  <w:num w:numId="6">
+    <w:abstractNumId w:val="8"/>
+  </w:num>
+  <w:num w:numId="7">
+    <w:abstractNumId w:val="3"/>
+  </w:num>
+  <w:num w:numId="8">
+    <w:abstractNumId w:val="5"/>
+  </w:num>
+  <w:num w:numId="9">
+    <w:abstractNumId w:val="4"/>
   </w:num>
 </w:numbering>
 </file>
@@ -27595,7 +31159,7 @@
 </file>
 
 <file path=customXml/itemProps1.xml><?xml version="1.0" encoding="utf-8"?>
-<ds:datastoreItem xmlns:ds="http://schemas.openxmlformats.org/officeDocument/2006/customXml" ds:itemID="{3A7C145E-BBDD-4668-BB57-C7235497C9E5}">
+<ds:datastoreItem xmlns:ds="http://schemas.openxmlformats.org/officeDocument/2006/customXml" ds:itemID="{A9CB6560-A52B-4C1F-A176-0621CAF051E2}">
   <ds:schemaRefs>
     <ds:schemaRef ds:uri="http://schemas.openxmlformats.org/officeDocument/2006/bibliography"/>
   </ds:schemaRefs>

</xml_diff>